<commit_message>
Implemented Dec 1 2022 feedback and new county functionality
</commit_message>
<xml_diff>
--- a/docassemble/PowerOfAttorneyRevocation/data/templates/poa_revocation_health.docx
+++ b/docassemble/PowerOfAttorneyRevocation/data/templates/poa_revocation_health.docx
@@ -6,63 +6,24 @@
       <w:pPr>
         <w:pStyle w:val="CM2"/>
       </w:pPr>
-      <w:proofErr w:type="gramStart"/>
-      <w:r>
-        <w:t xml:space="preserve">{{ </w:t>
-      </w:r>
-      <w:proofErr w:type="spellStart"/>
-      <w:r>
-        <w:t>health_agent.name</w:t>
-      </w:r>
-      <w:proofErr w:type="gramEnd"/>
-      <w:r>
-        <w:t>.full</w:t>
-      </w:r>
-      <w:proofErr w:type="spellEnd"/>
-      <w:r>
-        <w:t>(middle=’full’) }}</w:t>
-      </w:r>
-    </w:p>
-    <w:p>
-      <w:pPr>
-        <w:pStyle w:val="Default"/>
-      </w:pPr>
-      <w:proofErr w:type="gramStart"/>
-      <w:r>
-        <w:t xml:space="preserve">{{ </w:t>
-      </w:r>
-      <w:proofErr w:type="spellStart"/>
-      <w:r>
-        <w:t>health</w:t>
-      </w:r>
-      <w:proofErr w:type="gramEnd"/>
-      <w:r>
-        <w:t>_agent.address.line_one</w:t>
-      </w:r>
-      <w:proofErr w:type="spellEnd"/>
-      <w:r>
-        <w:t>() }}</w:t>
-      </w:r>
-    </w:p>
-    <w:p>
-      <w:pPr>
-        <w:pStyle w:val="Default"/>
-      </w:pPr>
-      <w:proofErr w:type="gramStart"/>
-      <w:r>
-        <w:t xml:space="preserve">{{ </w:t>
-      </w:r>
-      <w:proofErr w:type="spellStart"/>
-      <w:r>
-        <w:t>health</w:t>
-      </w:r>
-      <w:proofErr w:type="gramEnd"/>
-      <w:r>
-        <w:t>_agent.address.line_two</w:t>
-      </w:r>
-      <w:proofErr w:type="spellEnd"/>
-      <w:r>
-        <w:t>() }}</w:t>
+      <w:r>
+        <w:t>{{ health_agent.name.full(middle=’full’) }}</w:t>
+      </w:r>
+    </w:p>
+    <w:p>
+      <w:pPr>
+        <w:pStyle w:val="Default"/>
+      </w:pPr>
+      <w:r>
+        <w:t>{{ health_agent.address.line_one() }}</w:t>
+      </w:r>
+    </w:p>
+    <w:p>
+      <w:pPr>
+        <w:pStyle w:val="Default"/>
+      </w:pPr>
+      <w:r>
+        <w:t>{{ health_agent.address.line_two() }}</w:t>
       </w:r>
     </w:p>
     <w:p>
@@ -85,52 +46,20 @@
         <w:pStyle w:val="CM2"/>
       </w:pPr>
       <w:r>
-        <w:t xml:space="preserve">Dear </w:t>
-      </w:r>
-      <w:proofErr w:type="gramStart"/>
-      <w:r>
-        <w:t xml:space="preserve">{{ </w:t>
-      </w:r>
-      <w:proofErr w:type="spellStart"/>
-      <w:r>
-        <w:t>health_agent.name</w:t>
-      </w:r>
-      <w:proofErr w:type="gramEnd"/>
-      <w:r>
-        <w:t>.full</w:t>
-      </w:r>
-      <w:proofErr w:type="spellEnd"/>
-      <w:r>
-        <w:t>(middle=’full’) }},</w:t>
-      </w:r>
-    </w:p>
-    <w:p>
-      <w:pPr>
-        <w:pStyle w:val="Default"/>
-      </w:pPr>
-    </w:p>
-    <w:p>
-      <w:pPr>
-        <w:pStyle w:val="Default"/>
-      </w:pPr>
-      <w:r>
-        <w:t xml:space="preserve">This letter is to let you know that you are no longer my Agent for Power of Attorney for Health Care.  I now take away any power that I gave you over my health care decisions in the document dated </w:t>
-      </w:r>
-      <w:proofErr w:type="gramStart"/>
-      <w:r>
-        <w:t xml:space="preserve">{{ </w:t>
-      </w:r>
-      <w:proofErr w:type="spellStart"/>
-      <w:r>
-        <w:t>health</w:t>
-      </w:r>
-      <w:proofErr w:type="gramEnd"/>
-      <w:r>
-        <w:t>_revoke_date</w:t>
-      </w:r>
-      <w:proofErr w:type="spellEnd"/>
-      <w:r>
-        <w:t xml:space="preserve"> }}.  Please see attached, notarized “Notice of Revocation of Durable Power of Attorney” for details.</w:t>
+        <w:t>Dear {{ health_agent.name.full(middle=’full’) }},</w:t>
+      </w:r>
+    </w:p>
+    <w:p>
+      <w:pPr>
+        <w:pStyle w:val="Default"/>
+      </w:pPr>
+    </w:p>
+    <w:p>
+      <w:pPr>
+        <w:pStyle w:val="Default"/>
+      </w:pPr>
+      <w:r>
+        <w:t>This letter is to let you know that you are no longer my Agent for Power of Attorney for Health Care.  I now take away any power that I gave you over my health care decisions in the document dated {{ health_revoke_date }}.  Please see attached, notarized “Notice of Revocation of Durable Power of Attorney” for details.</w:t>
       </w:r>
     </w:p>
     <w:p>
@@ -150,63 +79,24 @@
       <w:pPr>
         <w:pStyle w:val="Default"/>
       </w:pPr>
-      <w:proofErr w:type="gramStart"/>
-      <w:r>
-        <w:t xml:space="preserve">{{ </w:t>
-      </w:r>
-      <w:proofErr w:type="spellStart"/>
-      <w:r>
-        <w:t>user.name</w:t>
-      </w:r>
-      <w:proofErr w:type="gramEnd"/>
-      <w:r>
-        <w:t>.full</w:t>
-      </w:r>
-      <w:proofErr w:type="spellEnd"/>
-      <w:r>
-        <w:t>(middle=’full’) }}</w:t>
+      <w:r>
+        <w:t>{{ user.name.full(middle=’full’) }}</w:t>
       </w:r>
     </w:p>
     <w:p>
       <w:pPr>
         <w:pStyle w:val="CM2"/>
       </w:pPr>
-      <w:proofErr w:type="gramStart"/>
-      <w:r>
-        <w:t xml:space="preserve">{{ </w:t>
-      </w:r>
-      <w:proofErr w:type="spellStart"/>
-      <w:r>
-        <w:t>user</w:t>
-      </w:r>
-      <w:proofErr w:type="gramEnd"/>
-      <w:r>
-        <w:t>.address.line_one</w:t>
-      </w:r>
-      <w:proofErr w:type="spellEnd"/>
-      <w:r>
-        <w:t>() }}</w:t>
+      <w:r>
+        <w:t>{{ user.address.line_one() }}</w:t>
       </w:r>
     </w:p>
     <w:p>
       <w:pPr>
         <w:pStyle w:val="CM2"/>
       </w:pPr>
-      <w:proofErr w:type="gramStart"/>
-      <w:r>
-        <w:t xml:space="preserve">{{ </w:t>
-      </w:r>
-      <w:proofErr w:type="spellStart"/>
-      <w:r>
-        <w:t>user</w:t>
-      </w:r>
-      <w:proofErr w:type="gramEnd"/>
-      <w:r>
-        <w:t>.address.line_two</w:t>
-      </w:r>
-      <w:proofErr w:type="spellEnd"/>
-      <w:r>
-        <w:t>() }}</w:t>
+      <w:r>
+        <w:t>{{ user.address.line_two() }}</w:t>
       </w:r>
     </w:p>
     <w:p>
@@ -248,139 +138,61 @@
         <w:pStyle w:val="Default"/>
       </w:pPr>
       <w:r>
-        <w:t xml:space="preserve">{% if </w:t>
-      </w:r>
-      <w:proofErr w:type="spellStart"/>
-      <w:r>
-        <w:t>any_health_successors</w:t>
-      </w:r>
-      <w:proofErr w:type="spellEnd"/>
-      <w:r>
-        <w:t xml:space="preserve"> == True </w:t>
-      </w:r>
-      <w:proofErr w:type="gramStart"/>
-      <w:r>
-        <w:t>%}</w:t>
+        <w:t>{% if any_health_successors == True %}</w:t>
       </w:r>
       <w:r>
         <w:rPr>
           <w:b/>
           <w:bCs/>
         </w:rPr>
-        <w:t>Successor</w:t>
-      </w:r>
-      <w:proofErr w:type="gramEnd"/>
-      <w:r>
-        <w:rPr>
-          <w:b/>
-          <w:bCs/>
-        </w:rPr>
-        <w:t xml:space="preserve"> Agents</w:t>
-      </w:r>
-    </w:p>
-    <w:p>
-      <w:pPr>
-        <w:pStyle w:val="Default"/>
-      </w:pPr>
-    </w:p>
-    <w:p>
-      <w:pPr>
-        <w:pStyle w:val="Default"/>
-      </w:pPr>
-      <w:r>
-        <w:t xml:space="preserve">{% for person in </w:t>
-      </w:r>
-      <w:proofErr w:type="spellStart"/>
-      <w:r>
-        <w:t>health_successors</w:t>
-      </w:r>
-      <w:proofErr w:type="spellEnd"/>
-      <w:r>
-        <w:t xml:space="preserve"> %}</w:t>
-      </w:r>
-    </w:p>
-    <w:p>
-      <w:pPr>
-        <w:pStyle w:val="Default"/>
-      </w:pPr>
-      <w:proofErr w:type="gramStart"/>
-      <w:r>
-        <w:t xml:space="preserve">{{ </w:t>
-      </w:r>
-      <w:proofErr w:type="spellStart"/>
-      <w:r>
-        <w:t>person.name</w:t>
-      </w:r>
-      <w:proofErr w:type="gramEnd"/>
-      <w:r>
-        <w:t>.full</w:t>
-      </w:r>
-      <w:proofErr w:type="spellEnd"/>
-      <w:r>
-        <w:t>(middle=’full’) }}</w:t>
-      </w:r>
-    </w:p>
-    <w:p>
-      <w:pPr>
-        <w:pStyle w:val="Default"/>
-      </w:pPr>
-    </w:p>
-    <w:p>
-      <w:pPr>
-        <w:pStyle w:val="Default"/>
-      </w:pPr>
-      <w:proofErr w:type="gramStart"/>
-      <w:r>
-        <w:t xml:space="preserve">{{ </w:t>
-      </w:r>
-      <w:proofErr w:type="spellStart"/>
-      <w:r>
-        <w:t>person</w:t>
-      </w:r>
-      <w:proofErr w:type="gramEnd"/>
-      <w:r>
-        <w:t>.address.on_one_line</w:t>
-      </w:r>
-      <w:proofErr w:type="spellEnd"/>
-      <w:r>
-        <w:t>() }}</w:t>
-      </w:r>
-    </w:p>
-    <w:p>
-      <w:pPr>
-        <w:pStyle w:val="Default"/>
-      </w:pPr>
-    </w:p>
-    <w:p>
-      <w:pPr>
-        <w:pStyle w:val="Default"/>
-      </w:pPr>
-      <w:r>
-        <w:t xml:space="preserve">{% </w:t>
-      </w:r>
-      <w:proofErr w:type="spellStart"/>
-      <w:r>
-        <w:t>endfor</w:t>
-      </w:r>
-      <w:proofErr w:type="spellEnd"/>
-      <w:r>
-        <w:t xml:space="preserve"> </w:t>
-      </w:r>
-      <w:proofErr w:type="gramStart"/>
-      <w:r>
-        <w:t>%}{</w:t>
-      </w:r>
-      <w:proofErr w:type="gramEnd"/>
-      <w:r>
-        <w:t xml:space="preserve">% </w:t>
-      </w:r>
-      <w:proofErr w:type="spellStart"/>
-      <w:r>
-        <w:t>endif</w:t>
-      </w:r>
-      <w:proofErr w:type="spellEnd"/>
-      <w:r>
-        <w:t xml:space="preserve"> %}</w:t>
+        <w:t>Successor Agents</w:t>
+      </w:r>
+    </w:p>
+    <w:p>
+      <w:pPr>
+        <w:pStyle w:val="Default"/>
+      </w:pPr>
+    </w:p>
+    <w:p>
+      <w:pPr>
+        <w:pStyle w:val="Default"/>
+      </w:pPr>
+      <w:r>
+        <w:t>{% for person in health_successors %}</w:t>
+      </w:r>
+    </w:p>
+    <w:p>
+      <w:pPr>
+        <w:pStyle w:val="Default"/>
+      </w:pPr>
+      <w:r>
+        <w:t>{{ person.name.full(middle=’full’) }}</w:t>
+      </w:r>
+    </w:p>
+    <w:p>
+      <w:pPr>
+        <w:pStyle w:val="Default"/>
+      </w:pPr>
+    </w:p>
+    <w:p>
+      <w:pPr>
+        <w:pStyle w:val="Default"/>
+      </w:pPr>
+      <w:r>
+        <w:t>{{ person.address.on_one_line() }}</w:t>
+      </w:r>
+    </w:p>
+    <w:p>
+      <w:pPr>
+        <w:pStyle w:val="Default"/>
+      </w:pPr>
+    </w:p>
+    <w:p>
+      <w:pPr>
+        <w:pStyle w:val="Default"/>
+      </w:pPr>
+      <w:r>
+        <w:t>{% endfor %}{% endif %}</w:t>
       </w:r>
     </w:p>
     <w:p>
@@ -539,8 +351,6 @@
           <w:bCs/>
         </w:rPr>
       </w:pPr>
-      <w:bookmarkStart w:id="0" w:name="_GoBack"/>
-      <w:bookmarkEnd w:id="0"/>
     </w:p>
     <w:p>
       <w:pPr>
@@ -568,265 +378,31 @@
         <w:spacing w:after="240" w:line="360" w:lineRule="auto"/>
       </w:pPr>
       <w:r>
-        <w:t xml:space="preserve">I, </w:t>
-      </w:r>
-      <w:proofErr w:type="gramStart"/>
-      <w:r>
-        <w:t xml:space="preserve">{{ </w:t>
-      </w:r>
-      <w:proofErr w:type="spellStart"/>
-      <w:r>
-        <w:t>user.name</w:t>
-      </w:r>
-      <w:proofErr w:type="gramEnd"/>
-      <w:r>
-        <w:t>.full</w:t>
-      </w:r>
-      <w:proofErr w:type="spellEnd"/>
-      <w:r>
-        <w:t xml:space="preserve">(middle=’full’) }} of {{ </w:t>
-      </w:r>
-      <w:proofErr w:type="spellStart"/>
-      <w:r>
-        <w:t>user.address.line_one</w:t>
-      </w:r>
-      <w:proofErr w:type="spellEnd"/>
-      <w:r>
-        <w:t xml:space="preserve">() }}, {{ </w:t>
-      </w:r>
-      <w:proofErr w:type="spellStart"/>
-      <w:r>
-        <w:t>user.address.city</w:t>
-      </w:r>
-      <w:proofErr w:type="spellEnd"/>
-      <w:r>
-        <w:t xml:space="preserve"> }}, {{ </w:t>
-      </w:r>
-      <w:proofErr w:type="spellStart"/>
+        <w:t xml:space="preserve">I, {{ user.name.full(middle=’full’) }} of {{ user.address.line_one() }}, {{ user.address.city }}, {{ </w:t>
+      </w:r>
+      <w:r>
+        <w:t>end_in_county(</w:t>
+      </w:r>
       <w:r>
         <w:t>user.address.county</w:t>
       </w:r>
-      <w:proofErr w:type="spellEnd"/>
-      <w:r>
-        <w:t xml:space="preserve"> }}, {{ </w:t>
-      </w:r>
-      <w:proofErr w:type="spellStart"/>
-      <w:r>
-        <w:t>user.address.state</w:t>
-      </w:r>
-      <w:proofErr w:type="spellEnd"/>
-      <w:r>
-        <w:t xml:space="preserve"> }}, revoke the Durable Power of Attorney for Health Care dated {{ </w:t>
-      </w:r>
-      <w:proofErr w:type="spellStart"/>
-      <w:r>
-        <w:t>health_agent_date</w:t>
-      </w:r>
-      <w:proofErr w:type="spellEnd"/>
-      <w:r>
-        <w:t xml:space="preserve"> }}, empowering {{ </w:t>
-      </w:r>
-      <w:proofErr w:type="spellStart"/>
-      <w:r>
-        <w:t>health_agent.name.full</w:t>
-      </w:r>
-      <w:proofErr w:type="spellEnd"/>
-      <w:r>
-        <w:t xml:space="preserve">(middle= ‘full’) }} to act as my agent. {% if </w:t>
-      </w:r>
-      <w:proofErr w:type="spellStart"/>
-      <w:r>
-        <w:t>any_health_successors</w:t>
-      </w:r>
-      <w:proofErr w:type="spellEnd"/>
-      <w:r>
-        <w:t xml:space="preserve"> == True %}In this document, the following successor agent(s) were named: {{</w:t>
-      </w:r>
-      <w:proofErr w:type="spellStart"/>
-      <w:r>
-        <w:t>comma_and_list</w:t>
-      </w:r>
-      <w:proofErr w:type="spellEnd"/>
-      <w:r>
-        <w:t>(</w:t>
-      </w:r>
-      <w:proofErr w:type="spellStart"/>
-      <w:r>
-        <w:t>health_successors</w:t>
-      </w:r>
-      <w:proofErr w:type="spellEnd"/>
-      <w:r>
-        <w:t xml:space="preserve">)}}.{% if </w:t>
-      </w:r>
-      <w:proofErr w:type="spellStart"/>
-      <w:r>
-        <w:t>health_replace_agent</w:t>
-      </w:r>
-      <w:proofErr w:type="spellEnd"/>
-      <w:r>
-        <w:t xml:space="preserve"> == True %} {{ </w:t>
-      </w:r>
-      <w:proofErr w:type="spellStart"/>
-      <w:r>
-        <w:t>new_health_agent.name.full</w:t>
-      </w:r>
-      <w:proofErr w:type="spellEnd"/>
-      <w:r>
-        <w:t xml:space="preserve">(middle=’full’) }} shall now take the place of {{ </w:t>
-      </w:r>
-      <w:proofErr w:type="spellStart"/>
-      <w:r>
-        <w:t>health_agent.name.full</w:t>
-      </w:r>
-      <w:proofErr w:type="spellEnd"/>
-      <w:r>
-        <w:t xml:space="preserve">(middle=’full’) }} as my agent for Power of Attorney for Health Care.{% </w:t>
-      </w:r>
-      <w:proofErr w:type="spellStart"/>
-      <w:r>
-        <w:t>endif</w:t>
-      </w:r>
-      <w:proofErr w:type="spellEnd"/>
-      <w:r>
-        <w:t xml:space="preserve"> %}{% for person in </w:t>
-      </w:r>
-      <w:proofErr w:type="spellStart"/>
-      <w:r>
-        <w:t>health_successors</w:t>
-      </w:r>
-      <w:proofErr w:type="spellEnd"/>
-      <w:r>
-        <w:t xml:space="preserve"> %}{% if person != </w:t>
-      </w:r>
-      <w:proofErr w:type="spellStart"/>
-      <w:r>
-        <w:t>health_who_is_promoted</w:t>
-      </w:r>
-      <w:proofErr w:type="spellEnd"/>
-      <w:r>
-        <w:t xml:space="preserve"> %}{% if </w:t>
-      </w:r>
-      <w:proofErr w:type="spellStart"/>
-      <w:r>
-        <w:t>health_replace_agent</w:t>
-      </w:r>
-      <w:proofErr w:type="spellEnd"/>
-      <w:r>
-        <w:t xml:space="preserve"> == True and </w:t>
-      </w:r>
-      <w:proofErr w:type="spellStart"/>
-      <w:r>
-        <w:t>person.remain</w:t>
-      </w:r>
-      <w:proofErr w:type="spellEnd"/>
-      <w:r>
-        <w:t xml:space="preserve"> == True %} {{ </w:t>
-      </w:r>
-      <w:proofErr w:type="spellStart"/>
-      <w:r>
-        <w:t>person.name.full</w:t>
-      </w:r>
-      <w:proofErr w:type="spellEnd"/>
-      <w:r>
-        <w:t xml:space="preserve">(middle = ‘full’) }} shall remain a successor agent for Power of Attorney for Health Care.{% </w:t>
-      </w:r>
-      <w:proofErr w:type="spellStart"/>
-      <w:r>
-        <w:t>endif</w:t>
-      </w:r>
-      <w:proofErr w:type="spellEnd"/>
-      <w:r>
-        <w:t xml:space="preserve"> %}{% if </w:t>
-      </w:r>
-      <w:proofErr w:type="spellStart"/>
-      <w:r>
-        <w:t>health_replace_agent</w:t>
-      </w:r>
-      <w:proofErr w:type="spellEnd"/>
-      <w:r>
-        <w:t xml:space="preserve"> == True and </w:t>
-      </w:r>
-      <w:proofErr w:type="spellStart"/>
-      <w:r>
-        <w:t>person.remain</w:t>
-      </w:r>
-      <w:proofErr w:type="spellEnd"/>
-      <w:r>
-        <w:t xml:space="preserve"> == False %} I hereby revoke and withdraw all power and authority granted to {{ </w:t>
-      </w:r>
-      <w:proofErr w:type="spellStart"/>
-      <w:r>
-        <w:t>person.name.full</w:t>
-      </w:r>
-      <w:proofErr w:type="spellEnd"/>
-      <w:r>
-        <w:t xml:space="preserve">(middle=’full’) }}.{% </w:t>
-      </w:r>
-      <w:proofErr w:type="spellStart"/>
-      <w:r>
-        <w:t>endif</w:t>
-      </w:r>
-      <w:proofErr w:type="spellEnd"/>
-      <w:r>
-        <w:t xml:space="preserve"> %}{% </w:t>
-      </w:r>
-      <w:proofErr w:type="spellStart"/>
-      <w:r>
-        <w:t>endif</w:t>
-      </w:r>
-      <w:proofErr w:type="spellEnd"/>
-      <w:r>
-        <w:t xml:space="preserve"> %}{% </w:t>
-      </w:r>
-      <w:proofErr w:type="spellStart"/>
-      <w:r>
-        <w:t>endfor</w:t>
-      </w:r>
-      <w:proofErr w:type="spellEnd"/>
-      <w:r>
-        <w:t xml:space="preserve"> %}{% if </w:t>
-      </w:r>
-      <w:proofErr w:type="spellStart"/>
-      <w:r>
-        <w:t>health_replace_agent</w:t>
-      </w:r>
-      <w:proofErr w:type="spellEnd"/>
-      <w:r>
-        <w:t xml:space="preserve"> == False %} I hereby revoke and withdraw all power and authority granted under the aforementioned Durable Power of Attorney for Health Care.</w:t>
+      <w:r>
+        <w:t>)</w:t>
+      </w:r>
+      <w:bookmarkStart w:id="0" w:name="_GoBack"/>
+      <w:bookmarkEnd w:id="0"/>
+      <w:r>
+        <w:t xml:space="preserve"> }}, {{ user.address.state }}, revoke the Durable Power of Attorney for Health Care dated {{ health_agent_date }}, empowering {{ health_agent.name.full(middle= ‘full’) }} to act as my agent. {% if any_health_successors == True %}In this document, the following successor agent(s) were named: {{comma_and_list(health_successors)}}.{% if health_replace_agent == True %} {{ new_health_agent.name.full(middle=’full’) }} shall now take the place of {{ health_agent.name.full(middle=’full’) }} as my agent for Power of Attorney for Health Care.{% endif %}{% for person in health_successors %}{% if person != health_who_is_promoted %}{% if health_replace_agent == True and person.remain == True %} {{ person.name.full(middle = ‘full’) }} shall remain a successor agent for Power of Attorney for Health Care.{% endif %}{% if health_replace_agent == True and person.remain == False %} I hereby revoke and withdraw all power and authority granted to {{ person.name.full(middle=’full’) }}.{% endif %}{% endif %}{% endfor %}{% if health_replace_agent == False %} I hereby revoke and withdraw all power and authority granted under the aforementioned Durable Power of Attorney for Health Care.</w:t>
       </w:r>
       <w:r>
         <w:t xml:space="preserve"> </w:t>
       </w:r>
       <w:r>
-        <w:t xml:space="preserve">{% </w:t>
-      </w:r>
-      <w:proofErr w:type="spellStart"/>
-      <w:r>
-        <w:t>endif</w:t>
-      </w:r>
-      <w:proofErr w:type="spellEnd"/>
-      <w:r>
-        <w:t xml:space="preserve"> %}{% </w:t>
-      </w:r>
-      <w:proofErr w:type="spellStart"/>
-      <w:r>
-        <w:t>endif</w:t>
-      </w:r>
-      <w:proofErr w:type="spellEnd"/>
-      <w:r>
-        <w:t xml:space="preserve"> %}</w:t>
+        <w:t>{% endif %}{% endif %}</w:t>
       </w:r>
       <w:r>
         <w:br/>
-        <w:t xml:space="preserve">Dated: {{ </w:t>
-      </w:r>
-      <w:proofErr w:type="spellStart"/>
-      <w:r>
-        <w:t>health_revoke_date</w:t>
-      </w:r>
-      <w:proofErr w:type="spellEnd"/>
-      <w:r>
-        <w:t xml:space="preserve"> }}</w:t>
+        <w:t>Dated: {{ health_revoke_date }}</w:t>
       </w:r>
     </w:p>
     <w:p>
@@ -986,6 +562,7 @@
         <w:spacing w:after="0"/>
       </w:pPr>
       <w:r>
+        <w:lastRenderedPageBreak/>
         <w:t>Dated: _____________________________________________</w:t>
       </w:r>
     </w:p>

</xml_diff>

<commit_message>
Split 3 templates into 5
</commit_message>
<xml_diff>
--- a/docassemble/PowerOfAttorneyRevocation/data/templates/poa_revocation_health.docx
+++ b/docassemble/PowerOfAttorneyRevocation/data/templates/poa_revocation_health.docx
@@ -6,24 +6,63 @@
       <w:pPr>
         <w:pStyle w:val="CM2"/>
       </w:pPr>
-      <w:r>
-        <w:t>{{ health_agent.name.full(middle=’full’) }}</w:t>
-      </w:r>
-    </w:p>
-    <w:p>
-      <w:pPr>
-        <w:pStyle w:val="Default"/>
-      </w:pPr>
-      <w:r>
-        <w:t>{{ health_agent.address.line_one() }}</w:t>
-      </w:r>
-    </w:p>
-    <w:p>
-      <w:pPr>
-        <w:pStyle w:val="Default"/>
-      </w:pPr>
-      <w:r>
-        <w:t>{{ health_agent.address.line_two() }}</w:t>
+      <w:proofErr w:type="gramStart"/>
+      <w:r>
+        <w:t xml:space="preserve">{{ </w:t>
+      </w:r>
+      <w:proofErr w:type="spellStart"/>
+      <w:r>
+        <w:t>health_agent.name</w:t>
+      </w:r>
+      <w:proofErr w:type="gramEnd"/>
+      <w:r>
+        <w:t>.full</w:t>
+      </w:r>
+      <w:proofErr w:type="spellEnd"/>
+      <w:r>
+        <w:t>(middle=’full’) }}</w:t>
+      </w:r>
+    </w:p>
+    <w:p>
+      <w:pPr>
+        <w:pStyle w:val="Default"/>
+      </w:pPr>
+      <w:proofErr w:type="gramStart"/>
+      <w:r>
+        <w:t xml:space="preserve">{{ </w:t>
+      </w:r>
+      <w:proofErr w:type="spellStart"/>
+      <w:r>
+        <w:t>health</w:t>
+      </w:r>
+      <w:proofErr w:type="gramEnd"/>
+      <w:r>
+        <w:t>_agent.address.line_one</w:t>
+      </w:r>
+      <w:proofErr w:type="spellEnd"/>
+      <w:r>
+        <w:t>() }}</w:t>
+      </w:r>
+    </w:p>
+    <w:p>
+      <w:pPr>
+        <w:pStyle w:val="Default"/>
+      </w:pPr>
+      <w:proofErr w:type="gramStart"/>
+      <w:r>
+        <w:t xml:space="preserve">{{ </w:t>
+      </w:r>
+      <w:proofErr w:type="spellStart"/>
+      <w:r>
+        <w:t>health</w:t>
+      </w:r>
+      <w:proofErr w:type="gramEnd"/>
+      <w:r>
+        <w:t>_agent.address.line_two</w:t>
+      </w:r>
+      <w:proofErr w:type="spellEnd"/>
+      <w:r>
+        <w:t>() }}</w:t>
       </w:r>
     </w:p>
     <w:p>
@@ -46,20 +85,52 @@
         <w:pStyle w:val="CM2"/>
       </w:pPr>
       <w:r>
-        <w:t>Dear {{ health_agent.name.full(middle=’full’) }},</w:t>
-      </w:r>
-    </w:p>
-    <w:p>
-      <w:pPr>
-        <w:pStyle w:val="Default"/>
-      </w:pPr>
-    </w:p>
-    <w:p>
-      <w:pPr>
-        <w:pStyle w:val="Default"/>
-      </w:pPr>
-      <w:r>
-        <w:t>This letter is to let you know that you are no longer my Agent for Power of Attorney for Health Care.  I now take away any power that I gave you over my health care decisions in the document dated {{ health_revoke_date }}.  Please see attached, notarized “Notice of Revocation of Durable Power of Attorney” for details.</w:t>
+        <w:t xml:space="preserve">Dear </w:t>
+      </w:r>
+      <w:proofErr w:type="gramStart"/>
+      <w:r>
+        <w:t xml:space="preserve">{{ </w:t>
+      </w:r>
+      <w:proofErr w:type="spellStart"/>
+      <w:r>
+        <w:t>health_agent.name</w:t>
+      </w:r>
+      <w:proofErr w:type="gramEnd"/>
+      <w:r>
+        <w:t>.full</w:t>
+      </w:r>
+      <w:proofErr w:type="spellEnd"/>
+      <w:r>
+        <w:t>(middle=’full’) }},</w:t>
+      </w:r>
+    </w:p>
+    <w:p>
+      <w:pPr>
+        <w:pStyle w:val="Default"/>
+      </w:pPr>
+    </w:p>
+    <w:p>
+      <w:pPr>
+        <w:pStyle w:val="Default"/>
+      </w:pPr>
+      <w:r>
+        <w:t xml:space="preserve">This letter is to let you know that you are no longer my Agent for Power of Attorney for Health Care.  I now take away any power that I gave you over my health care decisions in the document dated </w:t>
+      </w:r>
+      <w:proofErr w:type="gramStart"/>
+      <w:r>
+        <w:t xml:space="preserve">{{ </w:t>
+      </w:r>
+      <w:proofErr w:type="spellStart"/>
+      <w:r>
+        <w:t>health</w:t>
+      </w:r>
+      <w:proofErr w:type="gramEnd"/>
+      <w:r>
+        <w:t>_revoke_date</w:t>
+      </w:r>
+      <w:proofErr w:type="spellEnd"/>
+      <w:r>
+        <w:t xml:space="preserve"> }}.  Please see attached, notarized “Notice of Revocation of Durable Power of Attorney” for details.</w:t>
       </w:r>
     </w:p>
     <w:p>
@@ -79,24 +150,63 @@
       <w:pPr>
         <w:pStyle w:val="Default"/>
       </w:pPr>
-      <w:r>
-        <w:t>{{ user.name.full(middle=’full’) }}</w:t>
+      <w:proofErr w:type="gramStart"/>
+      <w:r>
+        <w:t xml:space="preserve">{{ </w:t>
+      </w:r>
+      <w:proofErr w:type="spellStart"/>
+      <w:r>
+        <w:t>user.name</w:t>
+      </w:r>
+      <w:proofErr w:type="gramEnd"/>
+      <w:r>
+        <w:t>.full</w:t>
+      </w:r>
+      <w:proofErr w:type="spellEnd"/>
+      <w:r>
+        <w:t>(middle=’full’) }}</w:t>
       </w:r>
     </w:p>
     <w:p>
       <w:pPr>
         <w:pStyle w:val="CM2"/>
       </w:pPr>
-      <w:r>
-        <w:t>{{ user.address.line_one() }}</w:t>
+      <w:proofErr w:type="gramStart"/>
+      <w:r>
+        <w:t xml:space="preserve">{{ </w:t>
+      </w:r>
+      <w:proofErr w:type="spellStart"/>
+      <w:r>
+        <w:t>user</w:t>
+      </w:r>
+      <w:proofErr w:type="gramEnd"/>
+      <w:r>
+        <w:t>.address.line_one</w:t>
+      </w:r>
+      <w:proofErr w:type="spellEnd"/>
+      <w:r>
+        <w:t>() }}</w:t>
       </w:r>
     </w:p>
     <w:p>
       <w:pPr>
         <w:pStyle w:val="CM2"/>
       </w:pPr>
-      <w:r>
-        <w:t>{{ user.address.line_two() }}</w:t>
+      <w:proofErr w:type="gramStart"/>
+      <w:r>
+        <w:t xml:space="preserve">{{ </w:t>
+      </w:r>
+      <w:proofErr w:type="spellStart"/>
+      <w:r>
+        <w:t>user</w:t>
+      </w:r>
+      <w:proofErr w:type="gramEnd"/>
+      <w:r>
+        <w:t>.address.line_two</w:t>
+      </w:r>
+      <w:proofErr w:type="spellEnd"/>
+      <w:r>
+        <w:t>() }}</w:t>
       </w:r>
     </w:p>
     <w:p>
@@ -138,61 +248,139 @@
         <w:pStyle w:val="Default"/>
       </w:pPr>
       <w:r>
-        <w:t>{% if any_health_successors == True %}</w:t>
+        <w:t xml:space="preserve">{% if </w:t>
+      </w:r>
+      <w:proofErr w:type="spellStart"/>
+      <w:r>
+        <w:t>any_health_successors</w:t>
+      </w:r>
+      <w:proofErr w:type="spellEnd"/>
+      <w:r>
+        <w:t xml:space="preserve"> == True </w:t>
+      </w:r>
+      <w:proofErr w:type="gramStart"/>
+      <w:r>
+        <w:t>%}</w:t>
       </w:r>
       <w:r>
         <w:rPr>
           <w:b/>
           <w:bCs/>
         </w:rPr>
-        <w:t>Successor Agents</w:t>
-      </w:r>
-    </w:p>
-    <w:p>
-      <w:pPr>
-        <w:pStyle w:val="Default"/>
-      </w:pPr>
-    </w:p>
-    <w:p>
-      <w:pPr>
-        <w:pStyle w:val="Default"/>
-      </w:pPr>
-      <w:r>
-        <w:t>{% for person in health_successors %}</w:t>
-      </w:r>
-    </w:p>
-    <w:p>
-      <w:pPr>
-        <w:pStyle w:val="Default"/>
-      </w:pPr>
-      <w:r>
-        <w:t>{{ person.name.full(middle=’full’) }}</w:t>
-      </w:r>
-    </w:p>
-    <w:p>
-      <w:pPr>
-        <w:pStyle w:val="Default"/>
-      </w:pPr>
-    </w:p>
-    <w:p>
-      <w:pPr>
-        <w:pStyle w:val="Default"/>
-      </w:pPr>
-      <w:r>
-        <w:t>{{ person.address.on_one_line() }}</w:t>
-      </w:r>
-    </w:p>
-    <w:p>
-      <w:pPr>
-        <w:pStyle w:val="Default"/>
-      </w:pPr>
-    </w:p>
-    <w:p>
-      <w:pPr>
-        <w:pStyle w:val="Default"/>
-      </w:pPr>
-      <w:r>
-        <w:t>{% endfor %}{% endif %}</w:t>
+        <w:t>Successor</w:t>
+      </w:r>
+      <w:proofErr w:type="gramEnd"/>
+      <w:r>
+        <w:rPr>
+          <w:b/>
+          <w:bCs/>
+        </w:rPr>
+        <w:t xml:space="preserve"> Agents</w:t>
+      </w:r>
+    </w:p>
+    <w:p>
+      <w:pPr>
+        <w:pStyle w:val="Default"/>
+      </w:pPr>
+    </w:p>
+    <w:p>
+      <w:pPr>
+        <w:pStyle w:val="Default"/>
+      </w:pPr>
+      <w:r>
+        <w:t xml:space="preserve">{% for person in </w:t>
+      </w:r>
+      <w:proofErr w:type="spellStart"/>
+      <w:r>
+        <w:t>health_successors</w:t>
+      </w:r>
+      <w:proofErr w:type="spellEnd"/>
+      <w:r>
+        <w:t xml:space="preserve"> %}</w:t>
+      </w:r>
+    </w:p>
+    <w:p>
+      <w:pPr>
+        <w:pStyle w:val="Default"/>
+      </w:pPr>
+      <w:proofErr w:type="gramStart"/>
+      <w:r>
+        <w:t xml:space="preserve">{{ </w:t>
+      </w:r>
+      <w:proofErr w:type="spellStart"/>
+      <w:r>
+        <w:t>person.name</w:t>
+      </w:r>
+      <w:proofErr w:type="gramEnd"/>
+      <w:r>
+        <w:t>.full</w:t>
+      </w:r>
+      <w:proofErr w:type="spellEnd"/>
+      <w:r>
+        <w:t>(middle=’full’) }}</w:t>
+      </w:r>
+    </w:p>
+    <w:p>
+      <w:pPr>
+        <w:pStyle w:val="Default"/>
+      </w:pPr>
+    </w:p>
+    <w:p>
+      <w:pPr>
+        <w:pStyle w:val="Default"/>
+      </w:pPr>
+      <w:proofErr w:type="gramStart"/>
+      <w:r>
+        <w:t xml:space="preserve">{{ </w:t>
+      </w:r>
+      <w:proofErr w:type="spellStart"/>
+      <w:r>
+        <w:t>person</w:t>
+      </w:r>
+      <w:proofErr w:type="gramEnd"/>
+      <w:r>
+        <w:t>.address.on_one_line</w:t>
+      </w:r>
+      <w:proofErr w:type="spellEnd"/>
+      <w:r>
+        <w:t>() }}</w:t>
+      </w:r>
+    </w:p>
+    <w:p>
+      <w:pPr>
+        <w:pStyle w:val="Default"/>
+      </w:pPr>
+    </w:p>
+    <w:p>
+      <w:pPr>
+        <w:pStyle w:val="Default"/>
+      </w:pPr>
+      <w:r>
+        <w:t xml:space="preserve">{% </w:t>
+      </w:r>
+      <w:proofErr w:type="spellStart"/>
+      <w:r>
+        <w:t>endfor</w:t>
+      </w:r>
+      <w:proofErr w:type="spellEnd"/>
+      <w:r>
+        <w:t xml:space="preserve"> </w:t>
+      </w:r>
+      <w:proofErr w:type="gramStart"/>
+      <w:r>
+        <w:t>%}{</w:t>
+      </w:r>
+      <w:proofErr w:type="gramEnd"/>
+      <w:r>
+        <w:t xml:space="preserve">% </w:t>
+      </w:r>
+      <w:proofErr w:type="spellStart"/>
+      <w:r>
+        <w:t>endif</w:t>
+      </w:r>
+      <w:proofErr w:type="spellEnd"/>
+      <w:r>
+        <w:t xml:space="preserve"> %}</w:t>
       </w:r>
     </w:p>
     <w:p>
@@ -351,261 +539,8 @@
           <w:bCs/>
         </w:rPr>
       </w:pPr>
-    </w:p>
-    <w:p>
-      <w:pPr>
-        <w:pStyle w:val="CM2"/>
-        <w:jc w:val="center"/>
-      </w:pPr>
-      <w:r>
-        <w:rPr>
-          <w:b/>
-          <w:bCs/>
-        </w:rPr>
-        <w:t>NOTICE OF REVOCATION OF DURABLE POWER OF ATTORNEY</w:t>
-      </w:r>
-      <w:r>
-        <w:rPr>
-          <w:b/>
-          <w:bCs/>
-        </w:rPr>
-        <w:br/>
-      </w:r>
-    </w:p>
-    <w:p>
-      <w:pPr>
-        <w:pStyle w:val="CM29"/>
-        <w:spacing w:after="240" w:line="360" w:lineRule="auto"/>
-      </w:pPr>
-      <w:r>
-        <w:t xml:space="preserve">I, {{ user.name.full(middle=’full’) }} of {{ user.address.line_one() }}, {{ user.address.city }}, {{ </w:t>
-      </w:r>
-      <w:r>
-        <w:t>end_in_county(</w:t>
-      </w:r>
-      <w:r>
-        <w:t>user.address.county</w:t>
-      </w:r>
-      <w:r>
-        <w:t>)</w:t>
-      </w:r>
       <w:bookmarkStart w:id="0" w:name="_GoBack"/>
       <w:bookmarkEnd w:id="0"/>
-      <w:r>
-        <w:t xml:space="preserve"> }}, {{ user.address.state }}, revoke the Durable Power of Attorney for Health Care dated {{ health_agent_date }}, empowering {{ health_agent.name.full(middle= ‘full’) }} to act as my agent. {% if any_health_successors == True %}In this document, the following successor agent(s) were named: {{comma_and_list(health_successors)}}.{% if health_replace_agent == True %} {{ new_health_agent.name.full(middle=’full’) }} shall now take the place of {{ health_agent.name.full(middle=’full’) }} as my agent for Power of Attorney for Health Care.{% endif %}{% for person in health_successors %}{% if person != health_who_is_promoted %}{% if health_replace_agent == True and person.remain == True %} {{ person.name.full(middle = ‘full’) }} shall remain a successor agent for Power of Attorney for Health Care.{% endif %}{% if health_replace_agent == True and person.remain == False %} I hereby revoke and withdraw all power and authority granted to {{ person.name.full(middle=’full’) }}.{% endif %}{% endif %}{% endfor %}{% if health_replace_agent == False %} I hereby revoke and withdraw all power and authority granted under the aforementioned Durable Power of Attorney for Health Care.</w:t>
-      </w:r>
-      <w:r>
-        <w:t xml:space="preserve"> </w:t>
-      </w:r>
-      <w:r>
-        <w:t>{% endif %}{% endif %}</w:t>
-      </w:r>
-      <w:r>
-        <w:br/>
-        <w:t>Dated: {{ health_revoke_date }}</w:t>
-      </w:r>
-    </w:p>
-    <w:p>
-      <w:pPr>
-        <w:pStyle w:val="CM29"/>
-        <w:spacing w:after="0"/>
-        <w:ind w:left="3600" w:firstLine="720"/>
-      </w:pPr>
-      <w:r>
-        <w:t>______________________________________</w:t>
-      </w:r>
-    </w:p>
-    <w:p>
-      <w:pPr>
-        <w:pStyle w:val="CM29"/>
-        <w:spacing w:after="240" w:line="480" w:lineRule="auto"/>
-        <w:ind w:left="3600" w:firstLine="720"/>
-        <w:rPr>
-          <w:u w:val="single"/>
-        </w:rPr>
-      </w:pPr>
-      <w:r>
-        <w:t xml:space="preserve">Signature of Principal </w:t>
-      </w:r>
-    </w:p>
-    <w:tbl>
-      <w:tblPr>
-        <w:tblW w:w="9260" w:type="dxa"/>
-        <w:tblLook w:val="0000" w:firstRow="0" w:lastRow="0" w:firstColumn="0" w:lastColumn="0" w:noHBand="0" w:noVBand="0"/>
-      </w:tblPr>
-      <w:tblGrid>
-        <w:gridCol w:w="3195"/>
-        <w:gridCol w:w="6065"/>
-      </w:tblGrid>
-      <w:tr>
-        <w:trPr>
-          <w:trHeight w:val="270"/>
-        </w:trPr>
-        <w:tc>
-          <w:tcPr>
-            <w:tcW w:w="3195" w:type="dxa"/>
-          </w:tcPr>
-          <w:p>
-            <w:pPr>
-              <w:pStyle w:val="Default"/>
-            </w:pPr>
-            <w:r>
-              <w:t xml:space="preserve">State of __________________ </w:t>
-            </w:r>
-          </w:p>
-        </w:tc>
-        <w:tc>
-          <w:tcPr>
-            <w:tcW w:w="6065" w:type="dxa"/>
-          </w:tcPr>
-          <w:p>
-            <w:pPr>
-              <w:pStyle w:val="Default"/>
-            </w:pPr>
-            <w:r>
-              <w:t>)</w:t>
-            </w:r>
-          </w:p>
-        </w:tc>
-      </w:tr>
-      <w:tr>
-        <w:trPr>
-          <w:trHeight w:val="300"/>
-        </w:trPr>
-        <w:tc>
-          <w:tcPr>
-            <w:tcW w:w="3195" w:type="dxa"/>
-          </w:tcPr>
-          <w:p>
-            <w:pPr>
-              <w:pStyle w:val="Default"/>
-              <w:rPr>
-                <w:color w:val="auto"/>
-              </w:rPr>
-            </w:pPr>
-          </w:p>
-        </w:tc>
-        <w:tc>
-          <w:tcPr>
-            <w:tcW w:w="6065" w:type="dxa"/>
-          </w:tcPr>
-          <w:p>
-            <w:pPr>
-              <w:pStyle w:val="Default"/>
-            </w:pPr>
-            <w:r>
-              <w:t xml:space="preserve">) ss. </w:t>
-            </w:r>
-          </w:p>
-        </w:tc>
-      </w:tr>
-      <w:tr>
-        <w:trPr>
-          <w:trHeight w:val="268"/>
-        </w:trPr>
-        <w:tc>
-          <w:tcPr>
-            <w:tcW w:w="3195" w:type="dxa"/>
-            <w:vAlign w:val="center"/>
-          </w:tcPr>
-          <w:p>
-            <w:pPr>
-              <w:pStyle w:val="Default"/>
-            </w:pPr>
-            <w:r>
-              <w:t xml:space="preserve">County of ________________ </w:t>
-            </w:r>
-          </w:p>
-        </w:tc>
-        <w:tc>
-          <w:tcPr>
-            <w:tcW w:w="6065" w:type="dxa"/>
-            <w:vAlign w:val="center"/>
-          </w:tcPr>
-          <w:p>
-            <w:pPr>
-              <w:pStyle w:val="Default"/>
-            </w:pPr>
-            <w:r>
-              <w:t xml:space="preserve">) </w:t>
-            </w:r>
-          </w:p>
-        </w:tc>
-      </w:tr>
-    </w:tbl>
-    <w:p>
-      <w:pPr>
-        <w:pStyle w:val="Default"/>
-        <w:rPr>
-          <w:color w:val="auto"/>
-        </w:rPr>
-      </w:pPr>
-    </w:p>
-    <w:p>
-      <w:pPr>
-        <w:pStyle w:val="CM29"/>
-        <w:spacing w:after="240"/>
-      </w:pPr>
-      <w:r>
-        <w:t xml:space="preserve">On this _______ day of _____________, ___________, before me, ________________,  a notary public in said state, personally appeared ____________________________, personally known to me (or proved to me on the basis of satisfactory evidence) to be the person whose name is subscribed to the within instrument, and acknowledged to me that she/he executed the same in her/his authorized capacity, and that by her/his signature on the instrument, the person, or the entity upon behalf of which the person acted, executed the instrument. WITNESS my hand and official seal. </w:t>
-      </w:r>
-    </w:p>
-    <w:p>
-      <w:pPr>
-        <w:pStyle w:val="CM29"/>
-        <w:spacing w:after="0"/>
-      </w:pPr>
-    </w:p>
-    <w:p>
-      <w:pPr>
-        <w:pStyle w:val="CM29"/>
-        <w:spacing w:after="0"/>
-      </w:pPr>
-      <w:r>
-        <w:lastRenderedPageBreak/>
-        <w:t>Dated: _____________________________________________</w:t>
-      </w:r>
-    </w:p>
-    <w:p>
-      <w:pPr>
-        <w:pStyle w:val="Default"/>
-      </w:pPr>
-    </w:p>
-    <w:p>
-      <w:pPr>
-        <w:pStyle w:val="Default"/>
-      </w:pPr>
-    </w:p>
-    <w:p>
-      <w:pPr>
-        <w:pStyle w:val="Default"/>
-      </w:pPr>
-      <w:r>
-        <w:t>___________________________________________________</w:t>
-      </w:r>
-    </w:p>
-    <w:p>
-      <w:pPr>
-        <w:pStyle w:val="Default"/>
-      </w:pPr>
-      <w:r>
-        <w:t>Notary Public</w:t>
-      </w:r>
-    </w:p>
-    <w:p>
-      <w:pPr>
-        <w:pStyle w:val="CM29"/>
-        <w:spacing w:after="0"/>
-      </w:pPr>
-    </w:p>
-    <w:p>
-      <w:pPr>
-        <w:pStyle w:val="CM29"/>
-        <w:spacing w:after="0"/>
-      </w:pPr>
-      <w:r>
-        <w:t>My commission expires: _______________________________</w:t>
-      </w:r>
     </w:p>
     <w:sectPr>
       <w:pgSz w:w="12240" w:h="15840"/>

</xml_diff>

<commit_message>
Implemented May 1 2023 feedback
</commit_message>
<xml_diff>
--- a/docassemble/PowerOfAttorneyRevocation/data/templates/poa_revocation_health.docx
+++ b/docassemble/PowerOfAttorneyRevocation/data/templates/poa_revocation_health.docx
@@ -6,63 +6,30 @@
       <w:pPr>
         <w:pStyle w:val="CM2"/>
       </w:pPr>
-      <w:proofErr w:type="gramStart"/>
-      <w:r>
-        <w:t xml:space="preserve">{{ </w:t>
-      </w:r>
-      <w:proofErr w:type="spellStart"/>
-      <w:r>
-        <w:t>health_agent.name</w:t>
-      </w:r>
-      <w:proofErr w:type="gramEnd"/>
-      <w:r>
-        <w:t>.full</w:t>
-      </w:r>
-      <w:proofErr w:type="spellEnd"/>
-      <w:r>
-        <w:t>(middle=’full’) }}</w:t>
-      </w:r>
-    </w:p>
-    <w:p>
-      <w:pPr>
-        <w:pStyle w:val="Default"/>
-      </w:pPr>
-      <w:proofErr w:type="gramStart"/>
-      <w:r>
-        <w:t xml:space="preserve">{{ </w:t>
-      </w:r>
-      <w:proofErr w:type="spellStart"/>
-      <w:r>
-        <w:t>health</w:t>
-      </w:r>
-      <w:proofErr w:type="gramEnd"/>
-      <w:r>
-        <w:t>_agent.address.line_one</w:t>
-      </w:r>
-      <w:proofErr w:type="spellEnd"/>
-      <w:r>
-        <w:t>() }}</w:t>
-      </w:r>
-    </w:p>
-    <w:p>
-      <w:pPr>
-        <w:pStyle w:val="Default"/>
-      </w:pPr>
-      <w:proofErr w:type="gramStart"/>
-      <w:r>
-        <w:t xml:space="preserve">{{ </w:t>
-      </w:r>
-      <w:proofErr w:type="spellStart"/>
-      <w:r>
-        <w:t>health</w:t>
-      </w:r>
-      <w:proofErr w:type="gramEnd"/>
-      <w:r>
-        <w:t>_agent.address.line_two</w:t>
-      </w:r>
-      <w:proofErr w:type="spellEnd"/>
-      <w:r>
-        <w:t>() }}</w:t>
+      <w:r>
+        <w:t>{{ health_agent.name.full(middle=’full’) }}</w:t>
+      </w:r>
+    </w:p>
+    <w:p>
+      <w:pPr>
+        <w:pStyle w:val="Default"/>
+      </w:pPr>
+      <w:r>
+        <w:t>{{ health_agent.address.line_one(</w:t>
+      </w:r>
+      <w:r>
+        <w:t>bare=”True”</w:t>
+      </w:r>
+      <w:r>
+        <w:t>) }}</w:t>
+      </w:r>
+    </w:p>
+    <w:p>
+      <w:pPr>
+        <w:pStyle w:val="Default"/>
+      </w:pPr>
+      <w:r>
+        <w:t>{{ health_agent.address.line_two() }}</w:t>
       </w:r>
     </w:p>
     <w:p>
@@ -85,52 +52,47 @@
         <w:pStyle w:val="CM2"/>
       </w:pPr>
       <w:r>
-        <w:t xml:space="preserve">Dear </w:t>
-      </w:r>
-      <w:proofErr w:type="gramStart"/>
-      <w:r>
-        <w:t xml:space="preserve">{{ </w:t>
-      </w:r>
-      <w:proofErr w:type="spellStart"/>
-      <w:r>
-        <w:t>health_agent.name</w:t>
-      </w:r>
-      <w:proofErr w:type="gramEnd"/>
-      <w:r>
-        <w:t>.full</w:t>
-      </w:r>
-      <w:proofErr w:type="spellEnd"/>
-      <w:r>
-        <w:t>(middle=’full’) }},</w:t>
-      </w:r>
-    </w:p>
-    <w:p>
-      <w:pPr>
-        <w:pStyle w:val="Default"/>
-      </w:pPr>
-    </w:p>
-    <w:p>
-      <w:pPr>
-        <w:pStyle w:val="Default"/>
-      </w:pPr>
-      <w:r>
-        <w:t xml:space="preserve">This letter is to let you know that you are no longer my Agent for Power of Attorney for Health Care.  I now take away any power that I gave you over my health care decisions in the document dated </w:t>
-      </w:r>
-      <w:proofErr w:type="gramStart"/>
-      <w:r>
-        <w:t xml:space="preserve">{{ </w:t>
-      </w:r>
-      <w:proofErr w:type="spellStart"/>
-      <w:r>
-        <w:t>health</w:t>
-      </w:r>
-      <w:proofErr w:type="gramEnd"/>
-      <w:r>
-        <w:t>_revoke_date</w:t>
-      </w:r>
-      <w:proofErr w:type="spellEnd"/>
-      <w:r>
-        <w:t xml:space="preserve"> }}.  Please see attached, notarized “Notice of Revocation of Durable Power of Attorney” for details.</w:t>
+        <w:t>Dear {{ health_agent.name.full(middle=’full’) }},</w:t>
+      </w:r>
+    </w:p>
+    <w:p>
+      <w:pPr>
+        <w:pStyle w:val="Default"/>
+      </w:pPr>
+    </w:p>
+    <w:p>
+      <w:pPr>
+        <w:pStyle w:val="Default"/>
+      </w:pPr>
+      <w:r>
+        <w:t>This letter is to let you know that you are no longer my Agent for Power of Attorney for Health Care</w:t>
+      </w:r>
+      <w:r>
+        <w:t xml:space="preserve">. </w:t>
+      </w:r>
+      <w:r>
+        <w:t xml:space="preserve">I now take away any power that I gave you over my health care decisions in the document dated </w:t>
+      </w:r>
+      <w:r>
+        <w:t>______________.</w:t>
+      </w:r>
+      <w:r>
+        <w:t xml:space="preserve"> </w:t>
+      </w:r>
+      <w:r>
+        <w:t xml:space="preserve">Please see </w:t>
+      </w:r>
+      <w:r>
+        <w:t>the attached</w:t>
+      </w:r>
+      <w:r>
+        <w:t xml:space="preserve"> notarized</w:t>
+      </w:r>
+      <w:r>
+        <w:t xml:space="preserve"> document, titled</w:t>
+      </w:r>
+      <w:r>
+        <w:t xml:space="preserve"> “Notice of Revocation of Durable Power of Attorney” for details.</w:t>
       </w:r>
     </w:p>
     <w:p>
@@ -150,74 +112,51 @@
       <w:pPr>
         <w:pStyle w:val="Default"/>
       </w:pPr>
-      <w:proofErr w:type="gramStart"/>
-      <w:r>
-        <w:t xml:space="preserve">{{ </w:t>
-      </w:r>
-      <w:proofErr w:type="spellStart"/>
-      <w:r>
-        <w:t>user.name</w:t>
-      </w:r>
-      <w:proofErr w:type="gramEnd"/>
-      <w:r>
-        <w:t>.full</w:t>
-      </w:r>
-      <w:proofErr w:type="spellEnd"/>
-      <w:r>
-        <w:t>(middle=’full’) }}</w:t>
+      <w:r>
+        <w:t>{{ user.name.full(middle=’full’) }}</w:t>
       </w:r>
     </w:p>
     <w:p>
       <w:pPr>
         <w:pStyle w:val="CM2"/>
       </w:pPr>
-      <w:proofErr w:type="gramStart"/>
-      <w:r>
-        <w:t xml:space="preserve">{{ </w:t>
-      </w:r>
-      <w:proofErr w:type="spellStart"/>
-      <w:r>
-        <w:t>user</w:t>
-      </w:r>
-      <w:proofErr w:type="gramEnd"/>
-      <w:r>
-        <w:t>.address.line_one</w:t>
-      </w:r>
-      <w:proofErr w:type="spellEnd"/>
-      <w:r>
-        <w:t>() }}</w:t>
+      <w:r>
+        <w:t>{{ user.address.line_one(</w:t>
+      </w:r>
+      <w:r>
+        <w:t>bare=”True”</w:t>
+      </w:r>
+      <w:r>
+        <w:t>) }}</w:t>
       </w:r>
     </w:p>
     <w:p>
       <w:pPr>
         <w:pStyle w:val="CM2"/>
       </w:pPr>
-      <w:proofErr w:type="gramStart"/>
-      <w:r>
-        <w:t xml:space="preserve">{{ </w:t>
-      </w:r>
-      <w:proofErr w:type="spellStart"/>
-      <w:r>
-        <w:t>user</w:t>
-      </w:r>
-      <w:proofErr w:type="gramEnd"/>
-      <w:r>
-        <w:t>.address.line_two</w:t>
-      </w:r>
-      <w:proofErr w:type="spellEnd"/>
-      <w:r>
-        <w:t>() }}</w:t>
-      </w:r>
-    </w:p>
-    <w:p>
-      <w:pPr>
-        <w:pStyle w:val="Default"/>
-      </w:pPr>
-    </w:p>
-    <w:p>
-      <w:pPr>
-        <w:pStyle w:val="Default"/>
-      </w:pPr>
+      <w:r>
+        <w:t>{{ user.address.line_two() }}</w:t>
+      </w:r>
+    </w:p>
+    <w:p>
+      <w:pPr>
+        <w:pStyle w:val="Default"/>
+      </w:pPr>
+      <w:bookmarkStart w:id="0" w:name="_GoBack"/>
+      <w:bookmarkEnd w:id="0"/>
+    </w:p>
+    <w:p>
+      <w:pPr>
+        <w:pStyle w:val="Default"/>
+      </w:pPr>
+    </w:p>
+    <w:p>
+      <w:pPr>
+        <w:pStyle w:val="Default"/>
+      </w:pPr>
+      <w:r>
+        <w:t>{% if any_health_successors == True %}</w:t>
+      </w:r>
     </w:p>
     <w:p>
       <w:pPr>
@@ -230,305 +169,41 @@
     <w:p>
       <w:pPr>
         <w:pStyle w:val="Default"/>
-        <w:sectPr>
-          <w:pgSz w:w="12240" w:h="15840"/>
-          <w:pgMar w:top="1440" w:right="1440" w:bottom="1440" w:left="1440" w:header="720" w:footer="720" w:gutter="0"/>
-          <w:cols w:space="720"/>
-          <w:noEndnote/>
-        </w:sectPr>
-      </w:pPr>
-    </w:p>
-    <w:p>
-      <w:pPr>
-        <w:pStyle w:val="Default"/>
-      </w:pPr>
-    </w:p>
-    <w:p>
-      <w:pPr>
-        <w:pStyle w:val="Default"/>
-      </w:pPr>
-      <w:r>
-        <w:t xml:space="preserve">{% if </w:t>
-      </w:r>
-      <w:proofErr w:type="spellStart"/>
-      <w:r>
-        <w:t>any_health_successors</w:t>
-      </w:r>
-      <w:proofErr w:type="spellEnd"/>
-      <w:r>
-        <w:t xml:space="preserve"> == True </w:t>
-      </w:r>
-      <w:proofErr w:type="gramStart"/>
-      <w:r>
-        <w:t>%}</w:t>
-      </w:r>
-      <w:r>
-        <w:rPr>
-          <w:b/>
-          <w:bCs/>
-        </w:rPr>
-        <w:t>Successor</w:t>
-      </w:r>
-      <w:proofErr w:type="gramEnd"/>
-      <w:r>
-        <w:rPr>
-          <w:b/>
-          <w:bCs/>
-        </w:rPr>
-        <w:t xml:space="preserve"> Agents</w:t>
-      </w:r>
-    </w:p>
-    <w:p>
-      <w:pPr>
-        <w:pStyle w:val="Default"/>
-      </w:pPr>
-    </w:p>
-    <w:p>
-      <w:pPr>
-        <w:pStyle w:val="Default"/>
-      </w:pPr>
-      <w:r>
-        <w:t xml:space="preserve">{% for person in </w:t>
-      </w:r>
-      <w:proofErr w:type="spellStart"/>
-      <w:r>
-        <w:t>health_successors</w:t>
-      </w:r>
-      <w:proofErr w:type="spellEnd"/>
-      <w:r>
-        <w:t xml:space="preserve"> %}</w:t>
-      </w:r>
-    </w:p>
-    <w:p>
-      <w:pPr>
-        <w:pStyle w:val="Default"/>
-      </w:pPr>
-      <w:proofErr w:type="gramStart"/>
-      <w:r>
-        <w:t xml:space="preserve">{{ </w:t>
-      </w:r>
-      <w:proofErr w:type="spellStart"/>
-      <w:r>
-        <w:t>person.name</w:t>
-      </w:r>
-      <w:proofErr w:type="gramEnd"/>
-      <w:r>
-        <w:t>.full</w:t>
-      </w:r>
-      <w:proofErr w:type="spellEnd"/>
-      <w:r>
-        <w:t>(middle=’full’) }}</w:t>
-      </w:r>
-    </w:p>
-    <w:p>
-      <w:pPr>
-        <w:pStyle w:val="Default"/>
-      </w:pPr>
-    </w:p>
-    <w:p>
-      <w:pPr>
-        <w:pStyle w:val="Default"/>
-      </w:pPr>
-      <w:proofErr w:type="gramStart"/>
-      <w:r>
-        <w:t xml:space="preserve">{{ </w:t>
-      </w:r>
-      <w:proofErr w:type="spellStart"/>
-      <w:r>
-        <w:t>person</w:t>
-      </w:r>
-      <w:proofErr w:type="gramEnd"/>
-      <w:r>
-        <w:t>.address.on_one_line</w:t>
-      </w:r>
-      <w:proofErr w:type="spellEnd"/>
-      <w:r>
-        <w:t>() }}</w:t>
-      </w:r>
-    </w:p>
-    <w:p>
-      <w:pPr>
-        <w:pStyle w:val="Default"/>
-      </w:pPr>
-    </w:p>
-    <w:p>
-      <w:pPr>
-        <w:pStyle w:val="Default"/>
-      </w:pPr>
-      <w:r>
-        <w:t xml:space="preserve">{% </w:t>
-      </w:r>
-      <w:proofErr w:type="spellStart"/>
-      <w:r>
-        <w:t>endfor</w:t>
-      </w:r>
-      <w:proofErr w:type="spellEnd"/>
-      <w:r>
-        <w:t xml:space="preserve"> </w:t>
-      </w:r>
-      <w:proofErr w:type="gramStart"/>
-      <w:r>
-        <w:t>%}{</w:t>
-      </w:r>
-      <w:proofErr w:type="gramEnd"/>
-      <w:r>
-        <w:t xml:space="preserve">% </w:t>
-      </w:r>
-      <w:proofErr w:type="spellStart"/>
-      <w:r>
-        <w:t>endif</w:t>
-      </w:r>
-      <w:proofErr w:type="spellEnd"/>
-      <w:r>
-        <w:t xml:space="preserve"> %}</w:t>
-      </w:r>
-    </w:p>
-    <w:p>
-      <w:pPr>
-        <w:pStyle w:val="Default"/>
-      </w:pPr>
-      <w:r>
-        <w:br w:type="column"/>
-      </w:r>
-    </w:p>
-    <w:p>
-      <w:pPr>
-        <w:pStyle w:val="Default"/>
-        <w:rPr>
-          <w:b/>
-          <w:bCs/>
-        </w:rPr>
-      </w:pPr>
-      <w:r>
-        <w:rPr>
-          <w:b/>
-          <w:bCs/>
-        </w:rPr>
-        <w:t>Other people who received Notice</w:t>
-      </w:r>
-    </w:p>
-    <w:p>
-      <w:pPr>
-        <w:pStyle w:val="Default"/>
-      </w:pPr>
-      <w:r>
-        <w:t>_________________________</w:t>
-      </w:r>
-    </w:p>
-    <w:p>
-      <w:pPr>
-        <w:pStyle w:val="Default"/>
-      </w:pPr>
-      <w:r>
-        <w:t>_________________________</w:t>
-      </w:r>
-    </w:p>
-    <w:p>
-      <w:pPr>
-        <w:pStyle w:val="Default"/>
-      </w:pPr>
-      <w:r>
-        <w:t>_________________________</w:t>
-      </w:r>
-    </w:p>
-    <w:p>
-      <w:pPr>
-        <w:pStyle w:val="Default"/>
-      </w:pPr>
-    </w:p>
-    <w:p>
-      <w:pPr>
-        <w:pStyle w:val="Default"/>
-      </w:pPr>
-      <w:r>
-        <w:t>_________________________</w:t>
-      </w:r>
-    </w:p>
-    <w:p>
-      <w:pPr>
-        <w:pStyle w:val="Default"/>
-      </w:pPr>
-      <w:r>
-        <w:t>_________________________</w:t>
-      </w:r>
-    </w:p>
-    <w:p>
-      <w:pPr>
-        <w:pStyle w:val="Default"/>
-      </w:pPr>
-      <w:r>
-        <w:t>_________________________</w:t>
-      </w:r>
-    </w:p>
-    <w:p>
-      <w:pPr>
-        <w:pStyle w:val="Default"/>
-      </w:pPr>
-    </w:p>
-    <w:p>
-      <w:pPr>
-        <w:pStyle w:val="Default"/>
-      </w:pPr>
-      <w:r>
-        <w:t>_________________________</w:t>
-      </w:r>
-    </w:p>
-    <w:p>
-      <w:pPr>
-        <w:pStyle w:val="Default"/>
-      </w:pPr>
-      <w:r>
-        <w:t>_________________________</w:t>
-      </w:r>
-    </w:p>
-    <w:p>
-      <w:pPr>
-        <w:pStyle w:val="Default"/>
-      </w:pPr>
-      <w:r>
-        <w:t>_________________________</w:t>
-      </w:r>
-    </w:p>
-    <w:p>
-      <w:pPr>
-        <w:pStyle w:val="Default"/>
-      </w:pPr>
-    </w:p>
-    <w:p>
-      <w:pPr>
-        <w:pStyle w:val="Default"/>
-      </w:pPr>
-      <w:r>
-        <w:t>_________________________</w:t>
-      </w:r>
-    </w:p>
-    <w:p>
-      <w:pPr>
-        <w:pStyle w:val="Default"/>
-      </w:pPr>
-      <w:r>
-        <w:t>_________________________</w:t>
-      </w:r>
-    </w:p>
-    <w:p>
-      <w:pPr>
-        <w:pStyle w:val="Default"/>
-      </w:pPr>
-      <w:r>
-        <w:t>_________________________</w:t>
-      </w:r>
-    </w:p>
-    <w:p>
-      <w:pPr>
-        <w:pStyle w:val="Default"/>
-        <w:sectPr>
-          <w:footerReference w:type="default" r:id="rId6"/>
-          <w:type w:val="continuous"/>
-          <w:pgSz w:w="12240" w:h="15840"/>
-          <w:pgMar w:top="1440" w:right="1440" w:bottom="1440" w:left="1440" w:header="720" w:footer="720" w:gutter="0"/>
-          <w:cols w:num="2" w:space="720"/>
-          <w:noEndnote/>
-        </w:sectPr>
+      </w:pPr>
+    </w:p>
+    <w:p>
+      <w:pPr>
+        <w:pStyle w:val="Default"/>
+      </w:pPr>
+      <w:r>
+        <w:t>{% for person in health_successors %}</w:t>
+      </w:r>
+    </w:p>
+    <w:p>
+      <w:pPr>
+        <w:pStyle w:val="Default"/>
+      </w:pPr>
+      <w:r>
+        <w:t>{{ person.name.full(middle=’full’) }}</w:t>
+      </w:r>
+    </w:p>
+    <w:p>
+      <w:pPr>
+        <w:pStyle w:val="Default"/>
+      </w:pPr>
+      <w:r>
+        <w:t>{{ person.address.on_one_line(</w:t>
+      </w:r>
+      <w:r>
+        <w:t>bare=”True”</w:t>
+      </w:r>
+      <w:r>
+        <w:t>) }}</w:t>
+      </w:r>
+    </w:p>
+    <w:p>
+      <w:pPr>
+        <w:pStyle w:val="Default"/>
       </w:pPr>
     </w:p>
     <w:p>
@@ -539,10 +214,12 @@
           <w:bCs/>
         </w:rPr>
       </w:pPr>
-      <w:bookmarkStart w:id="0" w:name="_GoBack"/>
-      <w:bookmarkEnd w:id="0"/>
+      <w:r>
+        <w:t>{% endfor %}{% endif %}</w:t>
+      </w:r>
     </w:p>
     <w:sectPr>
+      <w:footerReference w:type="default" r:id="rId7"/>
       <w:pgSz w:w="12240" w:h="15840"/>
       <w:pgMar w:top="1440" w:right="1440" w:bottom="1440" w:left="1440" w:header="720" w:footer="720" w:gutter="0"/>
       <w:cols w:space="720"/>
@@ -1375,4 +1052,16 @@
     </a:ext>
   </a:extLst>
 </a:theme>
+</file>
+
+<file path=customXml/item1.xml><?xml version="1.0" encoding="utf-8"?>
+<b:Sources xmlns:b="http://schemas.openxmlformats.org/officeDocument/2006/bibliography" xmlns="http://schemas.openxmlformats.org/officeDocument/2006/bibliography" SelectedStyle="\APASixthEditionOfficeOnline.xsl" StyleName="APA" Version="6"/>
+</file>
+
+<file path=customXml/itemProps1.xml><?xml version="1.0" encoding="utf-8"?>
+<ds:datastoreItem xmlns:ds="http://schemas.openxmlformats.org/officeDocument/2006/customXml" ds:itemID="{DEA62164-6535-4ADE-85B3-2B3012EAF5CA}">
+  <ds:schemaRefs>
+    <ds:schemaRef ds:uri="http://schemas.openxmlformats.org/officeDocument/2006/bibliography"/>
+  </ds:schemaRefs>
+</ds:datastoreItem>
 </file>
</xml_diff>

<commit_message>
Implemented May 12 2023 feedback
</commit_message>
<xml_diff>
--- a/docassemble/PowerOfAttorneyRevocation/data/templates/poa_revocation_health.docx
+++ b/docassemble/PowerOfAttorneyRevocation/data/templates/poa_revocation_health.docx
@@ -74,10 +74,16 @@
         <w:t xml:space="preserve">I now take away any power that I gave you over my health care decisions in the document dated </w:t>
       </w:r>
       <w:r>
-        <w:t>______________.</w:t>
-      </w:r>
-      <w:r>
-        <w:t xml:space="preserve"> </w:t>
+        <w:t xml:space="preserve">{{ </w:t>
+      </w:r>
+      <w:r>
+        <w:t>health</w:t>
+      </w:r>
+      <w:r>
+        <w:t>_agent_date</w:t>
+      </w:r>
+      <w:r>
+        <w:t xml:space="preserve">}}. </w:t>
       </w:r>
       <w:r>
         <w:t xml:space="preserve">Please see </w:t>
@@ -142,20 +148,26 @@
       <w:pPr>
         <w:pStyle w:val="Default"/>
       </w:pPr>
+    </w:p>
+    <w:p>
+      <w:pPr>
+        <w:pStyle w:val="Default"/>
+      </w:pPr>
+    </w:p>
+    <w:p>
+      <w:pPr>
+        <w:pStyle w:val="Default"/>
+      </w:pPr>
+      <w:r>
+        <w:t xml:space="preserve">{% if any_health_successors == True </w:t>
+      </w:r>
+      <w:r>
+        <w:t xml:space="preserve">and health_successors.number_gathered() != 0 </w:t>
+      </w:r>
       <w:bookmarkStart w:id="0" w:name="_GoBack"/>
       <w:bookmarkEnd w:id="0"/>
-    </w:p>
-    <w:p>
-      <w:pPr>
-        <w:pStyle w:val="Default"/>
-      </w:pPr>
-    </w:p>
-    <w:p>
-      <w:pPr>
-        <w:pStyle w:val="Default"/>
-      </w:pPr>
-      <w:r>
-        <w:t>{% if any_health_successors == True %}</w:t>
+      <w:r>
+        <w:t>%}</w:t>
       </w:r>
     </w:p>
     <w:p>
@@ -1059,7 +1071,7 @@
 </file>
 
 <file path=customXml/itemProps1.xml><?xml version="1.0" encoding="utf-8"?>
-<ds:datastoreItem xmlns:ds="http://schemas.openxmlformats.org/officeDocument/2006/customXml" ds:itemID="{DEA62164-6535-4ADE-85B3-2B3012EAF5CA}">
+<ds:datastoreItem xmlns:ds="http://schemas.openxmlformats.org/officeDocument/2006/customXml" ds:itemID="{59C6744C-4FB1-4857-9DFB-3753C340CAB0}">
   <ds:schemaRefs>
     <ds:schemaRef ds:uri="http://schemas.openxmlformats.org/officeDocument/2006/bibliography"/>
   </ds:schemaRefs>

</xml_diff>

<commit_message>
Implemented May 16th feedback
</commit_message>
<xml_diff>
--- a/docassemble/PowerOfAttorneyRevocation/data/templates/poa_revocation_health.docx
+++ b/docassemble/PowerOfAttorneyRevocation/data/templates/poa_revocation_health.docx
@@ -164,53 +164,72 @@
       <w:r>
         <w:t xml:space="preserve">and health_successors.number_gathered() != 0 </w:t>
       </w:r>
+      <w:r>
+        <w:t>%}</w:t>
+      </w:r>
+    </w:p>
+    <w:p>
+      <w:pPr>
+        <w:pStyle w:val="Default"/>
+      </w:pPr>
+      <w:r>
+        <w:t>This Notice has also been sent to the following people:</w:t>
+      </w:r>
+    </w:p>
+    <w:p>
+      <w:pPr>
+        <w:pStyle w:val="Default"/>
+      </w:pPr>
+    </w:p>
+    <w:p>
+      <w:pPr>
+        <w:pStyle w:val="Default"/>
+      </w:pPr>
+      <w:r>
+        <w:t>{% for person in health_successors %}</w:t>
+      </w:r>
+    </w:p>
+    <w:p>
+      <w:pPr>
+        <w:pStyle w:val="Default"/>
+      </w:pPr>
+      <w:r>
+        <w:t>{{ person.name.full(middle=’full’) }}</w:t>
+      </w:r>
+    </w:p>
+    <w:p>
+      <w:pPr>
+        <w:pStyle w:val="Default"/>
+      </w:pPr>
+      <w:r>
+        <w:t>{{ person.address</w:t>
+      </w:r>
+      <w:r>
+        <w:t>.address</w:t>
+      </w:r>
+      <w:r>
+        <w:t xml:space="preserve"> }}</w:t>
+      </w:r>
+      <w:r>
+        <w:t>{% if person.address.unit != “” %}</w:t>
+      </w:r>
+    </w:p>
+    <w:p>
+      <w:pPr>
+        <w:pStyle w:val="Default"/>
+      </w:pPr>
+      <w:r>
+        <w:t>{{person.address.unit}}{% endif %}</w:t>
+      </w:r>
       <w:bookmarkStart w:id="0" w:name="_GoBack"/>
       <w:bookmarkEnd w:id="0"/>
-      <w:r>
-        <w:t>%}</w:t>
-      </w:r>
-    </w:p>
-    <w:p>
-      <w:pPr>
-        <w:pStyle w:val="Default"/>
-      </w:pPr>
-      <w:r>
-        <w:t>This Notice has also been sent to the following people:</w:t>
-      </w:r>
-    </w:p>
-    <w:p>
-      <w:pPr>
-        <w:pStyle w:val="Default"/>
-      </w:pPr>
-    </w:p>
-    <w:p>
-      <w:pPr>
-        <w:pStyle w:val="Default"/>
-      </w:pPr>
-      <w:r>
-        <w:t>{% for person in health_successors %}</w:t>
-      </w:r>
-    </w:p>
-    <w:p>
-      <w:pPr>
-        <w:pStyle w:val="Default"/>
-      </w:pPr>
-      <w:r>
-        <w:t>{{ person.name.full(middle=’full’) }}</w:t>
-      </w:r>
-    </w:p>
-    <w:p>
-      <w:pPr>
-        <w:pStyle w:val="Default"/>
-      </w:pPr>
-      <w:r>
-        <w:t>{{ person.address.on_one_line(</w:t>
-      </w:r>
-      <w:r>
-        <w:t>bare=”True”</w:t>
-      </w:r>
-      <w:r>
-        <w:t>) }}</w:t>
+    </w:p>
+    <w:p>
+      <w:pPr>
+        <w:pStyle w:val="Default"/>
+      </w:pPr>
+      <w:r>
+        <w:t>{{person.address.line_two()}}</w:t>
       </w:r>
     </w:p>
     <w:p>
@@ -1071,7 +1090,7 @@
 </file>
 
 <file path=customXml/itemProps1.xml><?xml version="1.0" encoding="utf-8"?>
-<ds:datastoreItem xmlns:ds="http://schemas.openxmlformats.org/officeDocument/2006/customXml" ds:itemID="{59C6744C-4FB1-4857-9DFB-3753C340CAB0}">
+<ds:datastoreItem xmlns:ds="http://schemas.openxmlformats.org/officeDocument/2006/customXml" ds:itemID="{915E6084-AA43-4E6D-8858-219D47DC15B0}">
   <ds:schemaRefs>
     <ds:schemaRef ds:uri="http://schemas.openxmlformats.org/officeDocument/2006/bibliography"/>
   </ds:schemaRefs>

</xml_diff>

<commit_message>
Implemented May 26 2023 SME feedback from Stephanie Ridella
</commit_message>
<xml_diff>
--- a/docassemble/PowerOfAttorneyRevocation/data/templates/poa_revocation_health.docx
+++ b/docassemble/PowerOfAttorneyRevocation/data/templates/poa_revocation_health.docx
@@ -6,16 +6,42 @@
       <w:pPr>
         <w:pStyle w:val="CM2"/>
       </w:pPr>
-      <w:r>
-        <w:t>{{ health_agent.name.full(middle=’full’) }}</w:t>
-      </w:r>
-    </w:p>
-    <w:p>
-      <w:pPr>
-        <w:pStyle w:val="Default"/>
-      </w:pPr>
-      <w:r>
-        <w:t>{{ health_agent.address.line_one(</w:t>
+      <w:proofErr w:type="gramStart"/>
+      <w:r>
+        <w:t xml:space="preserve">{{ </w:t>
+      </w:r>
+      <w:proofErr w:type="spellStart"/>
+      <w:r>
+        <w:t>health_agent.name</w:t>
+      </w:r>
+      <w:proofErr w:type="gramEnd"/>
+      <w:r>
+        <w:t>.full</w:t>
+      </w:r>
+      <w:proofErr w:type="spellEnd"/>
+      <w:r>
+        <w:t>(middle=’full’) }}</w:t>
+      </w:r>
+    </w:p>
+    <w:p>
+      <w:pPr>
+        <w:pStyle w:val="Default"/>
+      </w:pPr>
+      <w:proofErr w:type="gramStart"/>
+      <w:r>
+        <w:t xml:space="preserve">{{ </w:t>
+      </w:r>
+      <w:proofErr w:type="spellStart"/>
+      <w:r>
+        <w:t>health</w:t>
+      </w:r>
+      <w:proofErr w:type="gramEnd"/>
+      <w:r>
+        <w:t>_agent.address.line_one</w:t>
+      </w:r>
+      <w:proofErr w:type="spellEnd"/>
+      <w:r>
+        <w:t>(</w:t>
       </w:r>
       <w:r>
         <w:t>bare=”True”</w:t>
@@ -28,8 +54,21 @@
       <w:pPr>
         <w:pStyle w:val="Default"/>
       </w:pPr>
-      <w:r>
-        <w:t>{{ health_agent.address.line_two() }}</w:t>
+      <w:proofErr w:type="gramStart"/>
+      <w:r>
+        <w:t xml:space="preserve">{{ </w:t>
+      </w:r>
+      <w:proofErr w:type="spellStart"/>
+      <w:r>
+        <w:t>health</w:t>
+      </w:r>
+      <w:proofErr w:type="gramEnd"/>
+      <w:r>
+        <w:t>_agent.address.line_two</w:t>
+      </w:r>
+      <w:proofErr w:type="spellEnd"/>
+      <w:r>
+        <w:t>() }}</w:t>
       </w:r>
     </w:p>
     <w:p>
@@ -52,7 +91,23 @@
         <w:pStyle w:val="CM2"/>
       </w:pPr>
       <w:r>
-        <w:t>Dear {{ health_agent.name.full(middle=’full’) }},</w:t>
+        <w:t xml:space="preserve">Dear </w:t>
+      </w:r>
+      <w:proofErr w:type="gramStart"/>
+      <w:r>
+        <w:t xml:space="preserve">{{ </w:t>
+      </w:r>
+      <w:proofErr w:type="spellStart"/>
+      <w:r>
+        <w:t>health_agent.name</w:t>
+      </w:r>
+      <w:proofErr w:type="gramEnd"/>
+      <w:r>
+        <w:t>.full</w:t>
+      </w:r>
+      <w:proofErr w:type="spellEnd"/>
+      <w:r>
+        <w:t>(middle=’full’) }},</w:t>
       </w:r>
     </w:p>
     <w:p>
@@ -71,182 +126,542 @@
         <w:t xml:space="preserve">. </w:t>
       </w:r>
       <w:r>
-        <w:t xml:space="preserve">I now take away any power that I gave you over my health care decisions in the document dated </w:t>
-      </w:r>
-      <w:r>
-        <w:t xml:space="preserve">{{ </w:t>
-      </w:r>
-      <w:r>
-        <w:t>health</w:t>
-      </w:r>
-      <w:r>
-        <w:t>_agent_date</w:t>
-      </w:r>
-      <w:r>
-        <w:t xml:space="preserve">}}. </w:t>
-      </w:r>
-      <w:r>
-        <w:t xml:space="preserve">Please see </w:t>
-      </w:r>
-      <w:r>
-        <w:t>the attached</w:t>
-      </w:r>
-      <w:r>
-        <w:t xml:space="preserve"> notarized</w:t>
-      </w:r>
-      <w:r>
-        <w:t xml:space="preserve"> document, titled</w:t>
-      </w:r>
-      <w:r>
-        <w:t xml:space="preserve"> “Notice of Revocation of Durable Power of Attorney” for details.</w:t>
-      </w:r>
-    </w:p>
-    <w:p>
-      <w:pPr>
-        <w:pStyle w:val="Default"/>
-      </w:pPr>
-    </w:p>
-    <w:p>
-      <w:pPr>
-        <w:pStyle w:val="Default"/>
-      </w:pPr>
-      <w:r>
-        <w:t>_________________________</w:t>
-      </w:r>
-    </w:p>
-    <w:p>
-      <w:pPr>
-        <w:pStyle w:val="Default"/>
-      </w:pPr>
-      <w:r>
-        <w:t>{{ user.name.full(middle=’full’) }}</w:t>
-      </w:r>
-    </w:p>
-    <w:p>
-      <w:pPr>
-        <w:pStyle w:val="CM2"/>
-      </w:pPr>
-      <w:r>
-        <w:t>{{ user.address.line_one(</w:t>
-      </w:r>
-      <w:r>
-        <w:t>bare=”True”</w:t>
-      </w:r>
-      <w:r>
-        <w:t>) }}</w:t>
-      </w:r>
-    </w:p>
-    <w:p>
-      <w:pPr>
-        <w:pStyle w:val="CM2"/>
-      </w:pPr>
-      <w:r>
-        <w:t>{{ user.address.line_two() }}</w:t>
-      </w:r>
-    </w:p>
-    <w:p>
-      <w:pPr>
-        <w:pStyle w:val="Default"/>
-      </w:pPr>
-    </w:p>
-    <w:p>
-      <w:pPr>
-        <w:pStyle w:val="Default"/>
-      </w:pPr>
-    </w:p>
-    <w:p>
-      <w:pPr>
-        <w:pStyle w:val="Default"/>
-      </w:pPr>
-      <w:r>
-        <w:t xml:space="preserve">{% if any_health_successors == True </w:t>
-      </w:r>
-      <w:r>
-        <w:t xml:space="preserve">and health_successors.number_gathered() != 0 </w:t>
-      </w:r>
-      <w:r>
-        <w:t>%}</w:t>
-      </w:r>
-    </w:p>
-    <w:p>
-      <w:pPr>
-        <w:pStyle w:val="Default"/>
-      </w:pPr>
-      <w:r>
-        <w:t>This Notice has also been sent to the following people:</w:t>
-      </w:r>
-    </w:p>
-    <w:p>
-      <w:pPr>
-        <w:pStyle w:val="Default"/>
-      </w:pPr>
-    </w:p>
-    <w:p>
-      <w:pPr>
-        <w:pStyle w:val="Default"/>
-      </w:pPr>
-      <w:r>
-        <w:t>{% for person in health_successors %}</w:t>
-      </w:r>
-    </w:p>
-    <w:p>
-      <w:pPr>
-        <w:pStyle w:val="Default"/>
-      </w:pPr>
-      <w:r>
-        <w:t>{{ person.name.full(middle=’full’) }}</w:t>
-      </w:r>
-    </w:p>
-    <w:p>
-      <w:pPr>
-        <w:pStyle w:val="Default"/>
-      </w:pPr>
-      <w:r>
-        <w:t>{{ person.address</w:t>
-      </w:r>
-      <w:r>
-        <w:t>.address</w:t>
-      </w:r>
-      <w:r>
-        <w:t xml:space="preserve"> }}</w:t>
-      </w:r>
-      <w:r>
-        <w:t>{% if person.address.unit != “” %}</w:t>
-      </w:r>
-    </w:p>
-    <w:p>
-      <w:pPr>
-        <w:pStyle w:val="Default"/>
-      </w:pPr>
-      <w:r>
-        <w:t>{{person.address.unit}}{% endif %}</w:t>
+        <w:t xml:space="preserve">I now take away any power that I gave you over my health care </w:t>
+      </w:r>
+      <w:proofErr w:type="gramStart"/>
+      <w:r>
+        <w:t>decisions</w:t>
+      </w:r>
+      <w:r>
+        <w:t>{</w:t>
+      </w:r>
+      <w:proofErr w:type="gramEnd"/>
+      <w:r>
+        <w:t xml:space="preserve">% if </w:t>
+      </w:r>
+      <w:proofErr w:type="spellStart"/>
+      <w:r>
+        <w:t>health_agent_date</w:t>
+      </w:r>
+      <w:proofErr w:type="spellEnd"/>
+      <w:r>
+        <w:t xml:space="preserve"> != “” %}</w:t>
       </w:r>
       <w:bookmarkStart w:id="0" w:name="_GoBack"/>
       <w:bookmarkEnd w:id="0"/>
-    </w:p>
-    <w:p>
-      <w:pPr>
-        <w:pStyle w:val="Default"/>
-      </w:pPr>
-      <w:r>
-        <w:t>{{person.address.line_two()}}</w:t>
-      </w:r>
-    </w:p>
-    <w:p>
-      <w:pPr>
-        <w:pStyle w:val="Default"/>
-      </w:pPr>
+      <w:r>
+        <w:t xml:space="preserve"> in the document dated </w:t>
+      </w:r>
+      <w:r>
+        <w:t xml:space="preserve">{{ </w:t>
+      </w:r>
+      <w:proofErr w:type="spellStart"/>
+      <w:r>
+        <w:t>health</w:t>
+      </w:r>
+      <w:r>
+        <w:t>_agent_date</w:t>
+      </w:r>
+      <w:proofErr w:type="spellEnd"/>
+      <w:r>
+        <w:t>}}</w:t>
+      </w:r>
+      <w:r>
+        <w:t xml:space="preserve">{% </w:t>
+      </w:r>
+      <w:proofErr w:type="spellStart"/>
+      <w:r>
+        <w:t>endif</w:t>
+      </w:r>
+      <w:proofErr w:type="spellEnd"/>
+      <w:r>
+        <w:t xml:space="preserve"> %}</w:t>
+      </w:r>
+      <w:r>
+        <w:t xml:space="preserve">. </w:t>
+      </w:r>
+      <w:r>
+        <w:t xml:space="preserve">Please see </w:t>
+      </w:r>
+      <w:r>
+        <w:t>the attached</w:t>
+      </w:r>
+      <w:r>
+        <w:t xml:space="preserve"> notarized</w:t>
+      </w:r>
+      <w:r>
+        <w:t xml:space="preserve"> document, titled</w:t>
+      </w:r>
+      <w:r>
+        <w:t xml:space="preserve"> “Notice of Revocation of Durable Power of Attorney” for details.</w:t>
+      </w:r>
+      <w:r>
+        <w:t xml:space="preserve"> </w:t>
+      </w:r>
+      <w:r>
+        <w:t xml:space="preserve">{% if </w:t>
+      </w:r>
+      <w:proofErr w:type="spellStart"/>
+      <w:r>
+        <w:t>revocable_poa</w:t>
+      </w:r>
+      <w:proofErr w:type="spellEnd"/>
+      <w:r>
+        <w:t xml:space="preserve"> == True </w:t>
+      </w:r>
+      <w:proofErr w:type="gramStart"/>
+      <w:r>
+        <w:t>%}{</w:t>
+      </w:r>
+      <w:proofErr w:type="gramEnd"/>
+      <w:r>
+        <w:t xml:space="preserve">% if </w:t>
+      </w:r>
+      <w:proofErr w:type="spellStart"/>
+      <w:r>
+        <w:t>delayed_revocation</w:t>
+      </w:r>
+      <w:proofErr w:type="spellEnd"/>
+      <w:r>
+        <w:t xml:space="preserve"> == True %}This revocation shall take effect 30 days after I have communicated my intention to revoke.{% </w:t>
+      </w:r>
+      <w:proofErr w:type="spellStart"/>
+      <w:r>
+        <w:t>endif</w:t>
+      </w:r>
+      <w:proofErr w:type="spellEnd"/>
+      <w:r>
+        <w:t xml:space="preserve"> %}{% </w:t>
+      </w:r>
+      <w:proofErr w:type="spellStart"/>
+      <w:r>
+        <w:t>endif</w:t>
+      </w:r>
+      <w:proofErr w:type="spellEnd"/>
+      <w:r>
+        <w:t xml:space="preserve"> %}</w:t>
+      </w:r>
+    </w:p>
+    <w:p>
+      <w:pPr>
+        <w:pStyle w:val="Default"/>
+      </w:pPr>
+    </w:p>
+    <w:p>
+      <w:pPr>
+        <w:pStyle w:val="Default"/>
+      </w:pPr>
+      <w:r>
+        <w:t>_________________________</w:t>
+      </w:r>
+    </w:p>
+    <w:p>
+      <w:pPr>
+        <w:pStyle w:val="Default"/>
+      </w:pPr>
+      <w:proofErr w:type="gramStart"/>
+      <w:r>
+        <w:t xml:space="preserve">{{ </w:t>
+      </w:r>
+      <w:proofErr w:type="spellStart"/>
+      <w:r>
+        <w:t>user.name</w:t>
+      </w:r>
+      <w:proofErr w:type="gramEnd"/>
+      <w:r>
+        <w:t>.full</w:t>
+      </w:r>
+      <w:proofErr w:type="spellEnd"/>
+      <w:r>
+        <w:t>(middle=’full’) }}</w:t>
+      </w:r>
     </w:p>
     <w:p>
       <w:pPr>
         <w:pStyle w:val="CM2"/>
-        <w:rPr>
-          <w:b/>
-          <w:bCs/>
-        </w:rPr>
-      </w:pPr>
-      <w:r>
-        <w:t>{% endfor %}{% endif %}</w:t>
+      </w:pPr>
+      <w:proofErr w:type="gramStart"/>
+      <w:r>
+        <w:t xml:space="preserve">{{ </w:t>
+      </w:r>
+      <w:proofErr w:type="spellStart"/>
+      <w:r>
+        <w:t>user</w:t>
+      </w:r>
+      <w:proofErr w:type="gramEnd"/>
+      <w:r>
+        <w:t>.address.line_one</w:t>
+      </w:r>
+      <w:proofErr w:type="spellEnd"/>
+      <w:r>
+        <w:t>(</w:t>
+      </w:r>
+      <w:r>
+        <w:t>bare=”True”</w:t>
+      </w:r>
+      <w:r>
+        <w:t>) }}</w:t>
+      </w:r>
+    </w:p>
+    <w:p>
+      <w:pPr>
+        <w:pStyle w:val="CM2"/>
+      </w:pPr>
+      <w:proofErr w:type="gramStart"/>
+      <w:r>
+        <w:t xml:space="preserve">{{ </w:t>
+      </w:r>
+      <w:proofErr w:type="spellStart"/>
+      <w:r>
+        <w:t>user</w:t>
+      </w:r>
+      <w:proofErr w:type="gramEnd"/>
+      <w:r>
+        <w:t>.address.line_two</w:t>
+      </w:r>
+      <w:proofErr w:type="spellEnd"/>
+      <w:r>
+        <w:t>() }}</w:t>
+      </w:r>
+    </w:p>
+    <w:p>
+      <w:pPr>
+        <w:pStyle w:val="Default"/>
+      </w:pPr>
+    </w:p>
+    <w:p>
+      <w:pPr>
+        <w:pStyle w:val="Default"/>
+      </w:pPr>
+    </w:p>
+    <w:p>
+      <w:pPr>
+        <w:pStyle w:val="Default"/>
+      </w:pPr>
+      <w:r>
+        <w:t>This Notice has also been sent to the following people:</w:t>
+      </w:r>
+    </w:p>
+    <w:p>
+      <w:pPr>
+        <w:pStyle w:val="Default"/>
+      </w:pPr>
+    </w:p>
+    <w:p>
+      <w:pPr>
+        <w:pStyle w:val="Default"/>
+      </w:pPr>
+      <w:r>
+        <w:t xml:space="preserve">{% if </w:t>
+      </w:r>
+      <w:proofErr w:type="spellStart"/>
+      <w:r>
+        <w:t>any_health_successors</w:t>
+      </w:r>
+      <w:proofErr w:type="spellEnd"/>
+      <w:r>
+        <w:t xml:space="preserve"> == True and </w:t>
+      </w:r>
+      <w:proofErr w:type="spellStart"/>
+      <w:r>
+        <w:t>health_</w:t>
+      </w:r>
+      <w:proofErr w:type="gramStart"/>
+      <w:r>
+        <w:t>successors.number</w:t>
+      </w:r>
+      <w:proofErr w:type="gramEnd"/>
+      <w:r>
+        <w:t>_gathered</w:t>
+      </w:r>
+      <w:proofErr w:type="spellEnd"/>
+      <w:r>
+        <w:t>() != 0 %}</w:t>
+      </w:r>
+    </w:p>
+    <w:p>
+      <w:pPr>
+        <w:pStyle w:val="Default"/>
+      </w:pPr>
+      <w:r>
+        <w:t xml:space="preserve">{% for person in </w:t>
+      </w:r>
+      <w:proofErr w:type="spellStart"/>
+      <w:r>
+        <w:t>health_successors</w:t>
+      </w:r>
+      <w:proofErr w:type="spellEnd"/>
+      <w:r>
+        <w:t xml:space="preserve"> %}</w:t>
+      </w:r>
+    </w:p>
+    <w:p>
+      <w:pPr>
+        <w:pStyle w:val="Default"/>
+      </w:pPr>
+      <w:proofErr w:type="gramStart"/>
+      <w:r>
+        <w:t xml:space="preserve">{{ </w:t>
+      </w:r>
+      <w:proofErr w:type="spellStart"/>
+      <w:r>
+        <w:t>person.name</w:t>
+      </w:r>
+      <w:proofErr w:type="gramEnd"/>
+      <w:r>
+        <w:t>.full</w:t>
+      </w:r>
+      <w:proofErr w:type="spellEnd"/>
+      <w:r>
+        <w:t>(middle=’full’) }}</w:t>
+      </w:r>
+    </w:p>
+    <w:p>
+      <w:pPr>
+        <w:pStyle w:val="Default"/>
+      </w:pPr>
+      <w:proofErr w:type="gramStart"/>
+      <w:r>
+        <w:t xml:space="preserve">{{ </w:t>
+      </w:r>
+      <w:proofErr w:type="spellStart"/>
+      <w:r>
+        <w:t>person</w:t>
+      </w:r>
+      <w:proofErr w:type="gramEnd"/>
+      <w:r>
+        <w:t>.address</w:t>
+      </w:r>
+      <w:r>
+        <w:t>.address</w:t>
+      </w:r>
+      <w:proofErr w:type="spellEnd"/>
+      <w:r>
+        <w:t xml:space="preserve"> }}</w:t>
+      </w:r>
+      <w:r>
+        <w:t xml:space="preserve">{% if </w:t>
+      </w:r>
+      <w:proofErr w:type="spellStart"/>
+      <w:r>
+        <w:t>person.address.unit</w:t>
+      </w:r>
+      <w:proofErr w:type="spellEnd"/>
+      <w:r>
+        <w:t xml:space="preserve"> != “” %}</w:t>
+      </w:r>
+    </w:p>
+    <w:p>
+      <w:pPr>
+        <w:pStyle w:val="Default"/>
+      </w:pPr>
+      <w:r>
+        <w:t>{{</w:t>
+      </w:r>
+      <w:proofErr w:type="spellStart"/>
+      <w:proofErr w:type="gramStart"/>
+      <w:r>
+        <w:t>person.address</w:t>
+      </w:r>
+      <w:proofErr w:type="gramEnd"/>
+      <w:r>
+        <w:t>.unit</w:t>
+      </w:r>
+      <w:proofErr w:type="spellEnd"/>
+      <w:r>
+        <w:t xml:space="preserve">}}{% </w:t>
+      </w:r>
+      <w:proofErr w:type="spellStart"/>
+      <w:r>
+        <w:t>endif</w:t>
+      </w:r>
+      <w:proofErr w:type="spellEnd"/>
+      <w:r>
+        <w:t xml:space="preserve"> %}</w:t>
+      </w:r>
+    </w:p>
+    <w:p>
+      <w:pPr>
+        <w:pStyle w:val="Default"/>
+      </w:pPr>
+      <w:r>
+        <w:t>{{</w:t>
+      </w:r>
+      <w:proofErr w:type="spellStart"/>
+      <w:proofErr w:type="gramStart"/>
+      <w:r>
+        <w:t>person.address</w:t>
+      </w:r>
+      <w:proofErr w:type="gramEnd"/>
+      <w:r>
+        <w:t>.line_two</w:t>
+      </w:r>
+      <w:proofErr w:type="spellEnd"/>
+      <w:r>
+        <w:t>()}}</w:t>
+      </w:r>
+    </w:p>
+    <w:p>
+      <w:pPr>
+        <w:pStyle w:val="Default"/>
+      </w:pPr>
+    </w:p>
+    <w:p>
+      <w:pPr>
+        <w:pStyle w:val="Default"/>
+      </w:pPr>
+      <w:r>
+        <w:t xml:space="preserve">{% </w:t>
+      </w:r>
+      <w:proofErr w:type="spellStart"/>
+      <w:r>
+        <w:t>endfor</w:t>
+      </w:r>
+      <w:proofErr w:type="spellEnd"/>
+      <w:r>
+        <w:t xml:space="preserve"> </w:t>
+      </w:r>
+      <w:proofErr w:type="gramStart"/>
+      <w:r>
+        <w:t>%}{</w:t>
+      </w:r>
+      <w:proofErr w:type="gramEnd"/>
+      <w:r>
+        <w:t xml:space="preserve">% </w:t>
+      </w:r>
+      <w:proofErr w:type="spellStart"/>
+      <w:r>
+        <w:t>endif</w:t>
+      </w:r>
+      <w:proofErr w:type="spellEnd"/>
+      <w:r>
+        <w:t xml:space="preserve"> %}</w:t>
+      </w:r>
+      <w:r>
+        <w:t>___________________________</w:t>
+      </w:r>
+      <w:r>
+        <w:t xml:space="preserve">                                    ___________________________</w:t>
+      </w:r>
+    </w:p>
+    <w:p>
+      <w:pPr>
+        <w:pStyle w:val="CM2"/>
+      </w:pPr>
+    </w:p>
+    <w:p>
+      <w:pPr>
+        <w:pStyle w:val="Default"/>
+      </w:pPr>
+      <w:r>
+        <w:t>___________________________</w:t>
+      </w:r>
+      <w:r>
+        <w:t xml:space="preserve">                                    </w:t>
+      </w:r>
+      <w:r>
+        <w:t>___________________________</w:t>
+      </w:r>
+    </w:p>
+    <w:p>
+      <w:pPr>
+        <w:pStyle w:val="Default"/>
+      </w:pPr>
+    </w:p>
+    <w:p>
+      <w:pPr>
+        <w:pStyle w:val="Default"/>
+      </w:pPr>
+      <w:r>
+        <w:t>___________________________                                    ___________________________</w:t>
+      </w:r>
+    </w:p>
+    <w:p>
+      <w:pPr>
+        <w:pStyle w:val="Default"/>
+      </w:pPr>
+    </w:p>
+    <w:p>
+      <w:pPr>
+        <w:pStyle w:val="Default"/>
+      </w:pPr>
+    </w:p>
+    <w:p>
+      <w:pPr>
+        <w:pStyle w:val="Default"/>
+      </w:pPr>
+      <w:r>
+        <w:t>___________________________                                    ___________________________</w:t>
+      </w:r>
+    </w:p>
+    <w:p>
+      <w:pPr>
+        <w:pStyle w:val="Default"/>
+      </w:pPr>
+    </w:p>
+    <w:p>
+      <w:pPr>
+        <w:pStyle w:val="Default"/>
+      </w:pPr>
+      <w:r>
+        <w:t>___________________________                                    ___________________________</w:t>
+      </w:r>
+    </w:p>
+    <w:p>
+      <w:pPr>
+        <w:pStyle w:val="Default"/>
+      </w:pPr>
+    </w:p>
+    <w:p>
+      <w:pPr>
+        <w:pStyle w:val="Default"/>
+      </w:pPr>
+      <w:r>
+        <w:t>___________________________                                    ___________________________</w:t>
+      </w:r>
+    </w:p>
+    <w:p>
+      <w:pPr>
+        <w:pStyle w:val="Default"/>
+      </w:pPr>
+    </w:p>
+    <w:p>
+      <w:pPr>
+        <w:pStyle w:val="Default"/>
+      </w:pPr>
+    </w:p>
+    <w:p>
+      <w:pPr>
+        <w:pStyle w:val="Default"/>
+      </w:pPr>
+      <w:r>
+        <w:t>___________________________                                    ___________________________</w:t>
+      </w:r>
+    </w:p>
+    <w:p>
+      <w:pPr>
+        <w:pStyle w:val="Default"/>
+      </w:pPr>
+    </w:p>
+    <w:p>
+      <w:pPr>
+        <w:pStyle w:val="Default"/>
+      </w:pPr>
+      <w:r>
+        <w:t>___________________________                                    ___________________________</w:t>
+      </w:r>
+    </w:p>
+    <w:p>
+      <w:pPr>
+        <w:pStyle w:val="Default"/>
+      </w:pPr>
+    </w:p>
+    <w:p>
+      <w:pPr>
+        <w:pStyle w:val="Default"/>
+      </w:pPr>
+      <w:r>
+        <w:t>___________________________                                    ___________________________</w:t>
       </w:r>
     </w:p>
     <w:sectPr>
@@ -1090,7 +1505,7 @@
 </file>
 
 <file path=customXml/itemProps1.xml><?xml version="1.0" encoding="utf-8"?>
-<ds:datastoreItem xmlns:ds="http://schemas.openxmlformats.org/officeDocument/2006/customXml" ds:itemID="{915E6084-AA43-4E6D-8858-219D47DC15B0}">
+<ds:datastoreItem xmlns:ds="http://schemas.openxmlformats.org/officeDocument/2006/customXml" ds:itemID="{38C72F75-75BE-4CFD-AB30-10155A52E8A4}">
   <ds:schemaRefs>
     <ds:schemaRef ds:uri="http://schemas.openxmlformats.org/officeDocument/2006/bibliography"/>
   </ds:schemaRefs>

</xml_diff>

<commit_message>
Implemented June 8 2023 feedback
</commit_message>
<xml_diff>
--- a/docassemble/PowerOfAttorneyRevocation/data/templates/poa_revocation_health.docx
+++ b/docassemble/PowerOfAttorneyRevocation/data/templates/poa_revocation_health.docx
@@ -147,27 +147,605 @@
       <w:r>
         <w:t xml:space="preserve"> != “” %}</w:t>
       </w:r>
+      <w:r>
+        <w:t xml:space="preserve"> in the document dated </w:t>
+      </w:r>
+      <w:r>
+        <w:t xml:space="preserve">{{ </w:t>
+      </w:r>
+      <w:proofErr w:type="spellStart"/>
+      <w:r>
+        <w:t>health</w:t>
+      </w:r>
+      <w:r>
+        <w:t>_agent_date</w:t>
+      </w:r>
+      <w:proofErr w:type="spellEnd"/>
+      <w:r>
+        <w:t>}}</w:t>
+      </w:r>
+      <w:r>
+        <w:t xml:space="preserve">{% </w:t>
+      </w:r>
+      <w:proofErr w:type="spellStart"/>
+      <w:r>
+        <w:t>endif</w:t>
+      </w:r>
+      <w:proofErr w:type="spellEnd"/>
+      <w:r>
+        <w:t xml:space="preserve"> %}</w:t>
+      </w:r>
+      <w:r>
+        <w:t xml:space="preserve">. </w:t>
+      </w:r>
+      <w:r>
+        <w:t xml:space="preserve">Please see </w:t>
+      </w:r>
+      <w:r>
+        <w:t>the attached</w:t>
+      </w:r>
+      <w:r>
+        <w:t xml:space="preserve"> notarized</w:t>
+      </w:r>
+      <w:r>
+        <w:t xml:space="preserve"> document, titled</w:t>
+      </w:r>
+      <w:r>
+        <w:t xml:space="preserve"> “Notice of Revocation of Durable Power of Attorney” for details.</w:t>
+      </w:r>
+      <w:r>
+        <w:t xml:space="preserve"> {% if </w:t>
+      </w:r>
+      <w:proofErr w:type="spellStart"/>
+      <w:r>
+        <w:t>revocable_poa</w:t>
+      </w:r>
+      <w:proofErr w:type="spellEnd"/>
+      <w:r>
+        <w:t xml:space="preserve"> == True </w:t>
+      </w:r>
+      <w:proofErr w:type="gramStart"/>
+      <w:r>
+        <w:t>%}{</w:t>
+      </w:r>
+      <w:proofErr w:type="gramEnd"/>
+      <w:r>
+        <w:t xml:space="preserve">% if </w:t>
+      </w:r>
+      <w:proofErr w:type="spellStart"/>
+      <w:r>
+        <w:t>delayed_revocation</w:t>
+      </w:r>
+      <w:proofErr w:type="spellEnd"/>
+      <w:r>
+        <w:t xml:space="preserve"> == True %}This revocation shall take effect 30 days after I have communicated my intention to revoke.{% </w:t>
+      </w:r>
+      <w:proofErr w:type="spellStart"/>
+      <w:r>
+        <w:t>endif</w:t>
+      </w:r>
+      <w:proofErr w:type="spellEnd"/>
+      <w:r>
+        <w:t xml:space="preserve"> %}{% </w:t>
+      </w:r>
+      <w:proofErr w:type="spellStart"/>
+      <w:r>
+        <w:t>endif</w:t>
+      </w:r>
+      <w:proofErr w:type="spellEnd"/>
+      <w:r>
+        <w:t xml:space="preserve"> %}</w:t>
+      </w:r>
+    </w:p>
+    <w:p>
+      <w:pPr>
+        <w:pStyle w:val="Default"/>
+      </w:pPr>
+    </w:p>
+    <w:p>
+      <w:pPr>
+        <w:pStyle w:val="Default"/>
+      </w:pPr>
+    </w:p>
+    <w:p>
+      <w:pPr>
+        <w:pStyle w:val="Default"/>
+      </w:pPr>
+      <w:r>
+        <w:t>_________________________</w:t>
+      </w:r>
+    </w:p>
+    <w:p>
+      <w:pPr>
+        <w:pStyle w:val="Default"/>
+      </w:pPr>
+      <w:proofErr w:type="gramStart"/>
+      <w:r>
+        <w:t xml:space="preserve">{{ </w:t>
+      </w:r>
+      <w:proofErr w:type="spellStart"/>
+      <w:r>
+        <w:t>user.name</w:t>
+      </w:r>
+      <w:proofErr w:type="gramEnd"/>
+      <w:r>
+        <w:t>.full</w:t>
+      </w:r>
+      <w:proofErr w:type="spellEnd"/>
+      <w:r>
+        <w:t>(middle=’full’) }}</w:t>
+      </w:r>
+    </w:p>
+    <w:p>
+      <w:pPr>
+        <w:pStyle w:val="CM2"/>
+      </w:pPr>
+      <w:proofErr w:type="gramStart"/>
+      <w:r>
+        <w:t xml:space="preserve">{{ </w:t>
+      </w:r>
+      <w:proofErr w:type="spellStart"/>
+      <w:r>
+        <w:t>user</w:t>
+      </w:r>
+      <w:proofErr w:type="gramEnd"/>
+      <w:r>
+        <w:t>.address.line_one</w:t>
+      </w:r>
+      <w:proofErr w:type="spellEnd"/>
+      <w:r>
+        <w:t>(</w:t>
+      </w:r>
+      <w:r>
+        <w:t>bare=”True”</w:t>
+      </w:r>
+      <w:r>
+        <w:t>) }}</w:t>
+      </w:r>
+    </w:p>
+    <w:p>
+      <w:pPr>
+        <w:pStyle w:val="CM2"/>
+      </w:pPr>
+      <w:proofErr w:type="gramStart"/>
+      <w:r>
+        <w:t xml:space="preserve">{{ </w:t>
+      </w:r>
+      <w:proofErr w:type="spellStart"/>
+      <w:r>
+        <w:t>user</w:t>
+      </w:r>
+      <w:proofErr w:type="gramEnd"/>
+      <w:r>
+        <w:t>.address.line_two</w:t>
+      </w:r>
+      <w:proofErr w:type="spellEnd"/>
+      <w:r>
+        <w:t>() }}</w:t>
+      </w:r>
+    </w:p>
+    <w:p>
+      <w:pPr>
+        <w:pStyle w:val="Default"/>
+      </w:pPr>
+    </w:p>
+    <w:p>
+      <w:pPr>
+        <w:pStyle w:val="Default"/>
+      </w:pPr>
+    </w:p>
+    <w:p>
+      <w:pPr>
+        <w:pStyle w:val="Default"/>
+      </w:pPr>
+      <w:r>
+        <w:t>This Notice has also been sent to the following people:</w:t>
+      </w:r>
+    </w:p>
+    <w:p>
+      <w:pPr>
+        <w:pStyle w:val="Default"/>
+      </w:pPr>
+    </w:p>
+    <w:p>
+      <w:pPr>
+        <w:pStyle w:val="Default"/>
+      </w:pPr>
+      <w:r>
+        <w:t xml:space="preserve">{% if </w:t>
+      </w:r>
+      <w:proofErr w:type="spellStart"/>
+      <w:r>
+        <w:t>any_health_successors</w:t>
+      </w:r>
+      <w:proofErr w:type="spellEnd"/>
+      <w:r>
+        <w:t xml:space="preserve"> == True and </w:t>
+      </w:r>
+      <w:proofErr w:type="spellStart"/>
+      <w:r>
+        <w:t>health_</w:t>
+      </w:r>
+      <w:proofErr w:type="gramStart"/>
+      <w:r>
+        <w:t>successors.number</w:t>
+      </w:r>
+      <w:proofErr w:type="gramEnd"/>
+      <w:r>
+        <w:t>_gathered</w:t>
+      </w:r>
+      <w:proofErr w:type="spellEnd"/>
+      <w:r>
+        <w:t>() != 0 %}</w:t>
+      </w:r>
+    </w:p>
+    <w:p>
+      <w:pPr>
+        <w:pStyle w:val="Default"/>
+      </w:pPr>
+      <w:r>
+        <w:t xml:space="preserve">{% for person in </w:t>
+      </w:r>
+      <w:proofErr w:type="spellStart"/>
+      <w:r>
+        <w:t>health_successors</w:t>
+      </w:r>
+      <w:proofErr w:type="spellEnd"/>
+      <w:r>
+        <w:t xml:space="preserve"> %}</w:t>
+      </w:r>
+    </w:p>
+    <w:p>
+      <w:pPr>
+        <w:pStyle w:val="Default"/>
+      </w:pPr>
+      <w:proofErr w:type="gramStart"/>
+      <w:r>
+        <w:t xml:space="preserve">{{ </w:t>
+      </w:r>
+      <w:proofErr w:type="spellStart"/>
+      <w:r>
+        <w:t>person.name</w:t>
+      </w:r>
+      <w:proofErr w:type="gramEnd"/>
+      <w:r>
+        <w:t>.full</w:t>
+      </w:r>
+      <w:proofErr w:type="spellEnd"/>
+      <w:r>
+        <w:t>(middle=’full’) }}</w:t>
+      </w:r>
+    </w:p>
+    <w:p>
+      <w:pPr>
+        <w:pStyle w:val="Default"/>
+      </w:pPr>
+      <w:proofErr w:type="gramStart"/>
+      <w:r>
+        <w:t xml:space="preserve">{{ </w:t>
+      </w:r>
+      <w:proofErr w:type="spellStart"/>
+      <w:r>
+        <w:t>person</w:t>
+      </w:r>
+      <w:proofErr w:type="gramEnd"/>
+      <w:r>
+        <w:t>.address</w:t>
+      </w:r>
+      <w:r>
+        <w:t>.on_one_line</w:t>
+      </w:r>
+      <w:proofErr w:type="spellEnd"/>
+      <w:r>
+        <w:t>(bare=”True”)</w:t>
+      </w:r>
+      <w:r>
+        <w:t xml:space="preserve"> }}</w:t>
+      </w:r>
+    </w:p>
+    <w:p>
+      <w:pPr>
+        <w:pStyle w:val="Default"/>
+      </w:pPr>
+    </w:p>
+    <w:p>
+      <w:pPr>
+        <w:pStyle w:val="Default"/>
+      </w:pPr>
+      <w:r>
+        <w:t xml:space="preserve">{% </w:t>
+      </w:r>
+      <w:proofErr w:type="spellStart"/>
+      <w:r>
+        <w:t>endfor</w:t>
+      </w:r>
+      <w:proofErr w:type="spellEnd"/>
+      <w:r>
+        <w:t xml:space="preserve"> </w:t>
+      </w:r>
+      <w:proofErr w:type="gramStart"/>
+      <w:r>
+        <w:t>%}{</w:t>
+      </w:r>
+      <w:proofErr w:type="gramEnd"/>
+      <w:r>
+        <w:t xml:space="preserve">% </w:t>
+      </w:r>
+      <w:proofErr w:type="spellStart"/>
+      <w:r>
+        <w:t>endif</w:t>
+      </w:r>
+      <w:proofErr w:type="spellEnd"/>
+      <w:r>
+        <w:t xml:space="preserve"> %}</w:t>
+      </w:r>
+      <w:r>
+        <w:t xml:space="preserve">{% if </w:t>
+      </w:r>
+      <w:proofErr w:type="spellStart"/>
+      <w:r>
+        <w:t>health</w:t>
+      </w:r>
+      <w:r>
+        <w:t>_successors.number_gathered</w:t>
+      </w:r>
+      <w:proofErr w:type="spellEnd"/>
+      <w:r>
+        <w:t>() &lt; 4 %}___________________________</w:t>
+      </w:r>
+    </w:p>
+    <w:p>
+      <w:pPr>
+        <w:pStyle w:val="CM2"/>
+      </w:pPr>
+    </w:p>
+    <w:p>
+      <w:pPr>
+        <w:pStyle w:val="Default"/>
+      </w:pPr>
+      <w:r>
+        <w:t>___________________________</w:t>
+      </w:r>
+    </w:p>
+    <w:p>
+      <w:pPr>
+        <w:pStyle w:val="Default"/>
+      </w:pPr>
+    </w:p>
+    <w:p>
+      <w:pPr>
+        <w:pStyle w:val="Default"/>
+      </w:pPr>
+      <w:r>
+        <w:t>___________________________</w:t>
+      </w:r>
+    </w:p>
+    <w:p>
+      <w:pPr>
+        <w:pStyle w:val="Default"/>
+      </w:pPr>
+      <w:r>
+        <w:t xml:space="preserve">{% </w:t>
+      </w:r>
+      <w:proofErr w:type="spellStart"/>
+      <w:r>
+        <w:t>endif</w:t>
+      </w:r>
+      <w:proofErr w:type="spellEnd"/>
+      <w:r>
+        <w:t xml:space="preserve"> </w:t>
+      </w:r>
+      <w:proofErr w:type="gramStart"/>
+      <w:r>
+        <w:t>%}{</w:t>
+      </w:r>
+      <w:proofErr w:type="gramEnd"/>
+      <w:r>
+        <w:t xml:space="preserve">% if </w:t>
+      </w:r>
+      <w:proofErr w:type="spellStart"/>
+      <w:r>
+        <w:t>health</w:t>
+      </w:r>
+      <w:r>
+        <w:t>_successors.number_gathered</w:t>
+      </w:r>
+      <w:proofErr w:type="spellEnd"/>
+      <w:r>
+        <w:t>() &lt; 3 %}</w:t>
+      </w:r>
+    </w:p>
+    <w:p>
+      <w:pPr>
+        <w:pStyle w:val="Default"/>
+      </w:pPr>
+    </w:p>
+    <w:p>
+      <w:pPr>
+        <w:pStyle w:val="Default"/>
+      </w:pPr>
+      <w:r>
+        <w:t>___________________________</w:t>
+      </w:r>
+    </w:p>
+    <w:p>
+      <w:pPr>
+        <w:pStyle w:val="Default"/>
+      </w:pPr>
+    </w:p>
+    <w:p>
+      <w:pPr>
+        <w:pStyle w:val="Default"/>
+      </w:pPr>
+      <w:r>
+        <w:t>___________________________</w:t>
+      </w:r>
+    </w:p>
+    <w:p>
+      <w:pPr>
+        <w:pStyle w:val="Default"/>
+      </w:pPr>
+    </w:p>
+    <w:p>
+      <w:pPr>
+        <w:pStyle w:val="Default"/>
+      </w:pPr>
+      <w:r>
+        <w:t>___________________________</w:t>
+      </w:r>
+    </w:p>
+    <w:p>
+      <w:pPr>
+        <w:pStyle w:val="Default"/>
+      </w:pPr>
+      <w:r>
+        <w:t xml:space="preserve">{% </w:t>
+      </w:r>
+      <w:proofErr w:type="spellStart"/>
+      <w:r>
+        <w:t>endif</w:t>
+      </w:r>
+      <w:proofErr w:type="spellEnd"/>
+      <w:r>
+        <w:t xml:space="preserve"> </w:t>
+      </w:r>
+      <w:proofErr w:type="gramStart"/>
+      <w:r>
+        <w:t>%}{</w:t>
+      </w:r>
+      <w:proofErr w:type="gramEnd"/>
+      <w:r>
+        <w:t xml:space="preserve">% if </w:t>
+      </w:r>
+      <w:proofErr w:type="spellStart"/>
+      <w:r>
+        <w:t>health</w:t>
+      </w:r>
+      <w:r>
+        <w:t>_successors.number_gathered</w:t>
+      </w:r>
+      <w:proofErr w:type="spellEnd"/>
+      <w:r>
+        <w:t>() &lt; 2 %}</w:t>
+      </w:r>
+    </w:p>
+    <w:p>
+      <w:pPr>
+        <w:pStyle w:val="Default"/>
+      </w:pPr>
+    </w:p>
+    <w:p>
+      <w:pPr>
+        <w:pStyle w:val="Default"/>
+      </w:pPr>
+      <w:r>
+        <w:t>___________________________</w:t>
+      </w:r>
+    </w:p>
+    <w:p>
+      <w:pPr>
+        <w:pStyle w:val="Default"/>
+      </w:pPr>
+    </w:p>
+    <w:p>
+      <w:pPr>
+        <w:pStyle w:val="Default"/>
+      </w:pPr>
+      <w:r>
+        <w:lastRenderedPageBreak/>
+        <w:t>___________________________</w:t>
+      </w:r>
+    </w:p>
+    <w:p>
+      <w:pPr>
+        <w:pStyle w:val="Default"/>
+      </w:pPr>
+    </w:p>
+    <w:p>
+      <w:pPr>
+        <w:pStyle w:val="Default"/>
+      </w:pPr>
+      <w:r>
+        <w:t>___________________________</w:t>
+      </w:r>
+    </w:p>
+    <w:p>
+      <w:pPr>
+        <w:pStyle w:val="Default"/>
+      </w:pPr>
+      <w:r>
+        <w:t xml:space="preserve">{% </w:t>
+      </w:r>
+      <w:proofErr w:type="spellStart"/>
+      <w:r>
+        <w:t>endif</w:t>
+      </w:r>
+      <w:proofErr w:type="spellEnd"/>
+      <w:r>
+        <w:t xml:space="preserve"> %}</w:t>
+      </w:r>
+      <w:r>
+        <w:t xml:space="preserve">{% if </w:t>
+      </w:r>
+      <w:proofErr w:type="spellStart"/>
+      <w:r>
+        <w:t>health</w:t>
+      </w:r>
       <w:bookmarkStart w:id="0" w:name="_GoBack"/>
       <w:bookmarkEnd w:id="0"/>
       <w:r>
-        <w:t xml:space="preserve"> in the document dated </w:t>
-      </w:r>
-      <w:r>
-        <w:t xml:space="preserve">{{ </w:t>
-      </w:r>
-      <w:proofErr w:type="spellStart"/>
-      <w:r>
-        <w:t>health</w:t>
-      </w:r>
-      <w:r>
-        <w:t>_agent_date</w:t>
-      </w:r>
-      <w:proofErr w:type="spellEnd"/>
-      <w:r>
-        <w:t>}}</w:t>
-      </w:r>
-      <w:r>
-        <w:t xml:space="preserve">{% </w:t>
+        <w:t>_successors.number_gathered</w:t>
+      </w:r>
+      <w:proofErr w:type="spellEnd"/>
+      <w:r>
+        <w:t>() == 0 %}</w:t>
+      </w:r>
+    </w:p>
+    <w:p>
+      <w:pPr>
+        <w:pStyle w:val="Default"/>
+      </w:pPr>
+    </w:p>
+    <w:p>
+      <w:pPr>
+        <w:pStyle w:val="Default"/>
+      </w:pPr>
+      <w:r>
+        <w:t>___________________________</w:t>
+      </w:r>
+    </w:p>
+    <w:p>
+      <w:pPr>
+        <w:pStyle w:val="Default"/>
+      </w:pPr>
+    </w:p>
+    <w:p>
+      <w:pPr>
+        <w:pStyle w:val="Default"/>
+      </w:pPr>
+      <w:r>
+        <w:t>___________________________</w:t>
+      </w:r>
+    </w:p>
+    <w:p>
+      <w:pPr>
+        <w:pStyle w:val="Default"/>
+      </w:pPr>
+    </w:p>
+    <w:p>
+      <w:pPr>
+        <w:pStyle w:val="Default"/>
+      </w:pPr>
+      <w:r>
+        <w:t>__________________________</w:t>
+      </w:r>
+      <w:proofErr w:type="gramStart"/>
+      <w:r>
+        <w:t>_{</w:t>
+      </w:r>
+      <w:proofErr w:type="gramEnd"/>
+      <w:r>
+        <w:t xml:space="preserve">% </w:t>
       </w:r>
       <w:proofErr w:type="spellStart"/>
       <w:r>
@@ -177,492 +755,16 @@
       <w:r>
         <w:t xml:space="preserve"> %}</w:t>
       </w:r>
-      <w:r>
-        <w:t xml:space="preserve">. </w:t>
-      </w:r>
-      <w:r>
-        <w:t xml:space="preserve">Please see </w:t>
-      </w:r>
-      <w:r>
-        <w:t>the attached</w:t>
-      </w:r>
-      <w:r>
-        <w:t xml:space="preserve"> notarized</w:t>
-      </w:r>
-      <w:r>
-        <w:t xml:space="preserve"> document, titled</w:t>
-      </w:r>
-      <w:r>
-        <w:t xml:space="preserve"> “Notice of Revocation of Durable Power of Attorney” for details.</w:t>
-      </w:r>
-      <w:r>
-        <w:t xml:space="preserve"> </w:t>
-      </w:r>
-      <w:r>
-        <w:t xml:space="preserve">{% if </w:t>
-      </w:r>
-      <w:proofErr w:type="spellStart"/>
-      <w:r>
-        <w:t>revocable_poa</w:t>
-      </w:r>
-      <w:proofErr w:type="spellEnd"/>
-      <w:r>
-        <w:t xml:space="preserve"> == True </w:t>
-      </w:r>
-      <w:proofErr w:type="gramStart"/>
-      <w:r>
-        <w:t>%}{</w:t>
-      </w:r>
-      <w:proofErr w:type="gramEnd"/>
-      <w:r>
-        <w:t xml:space="preserve">% if </w:t>
-      </w:r>
-      <w:proofErr w:type="spellStart"/>
-      <w:r>
-        <w:t>delayed_revocation</w:t>
-      </w:r>
-      <w:proofErr w:type="spellEnd"/>
-      <w:r>
-        <w:t xml:space="preserve"> == True %}This revocation shall take effect 30 days after I have communicated my intention to revoke.{% </w:t>
-      </w:r>
-      <w:proofErr w:type="spellStart"/>
-      <w:r>
-        <w:t>endif</w:t>
-      </w:r>
-      <w:proofErr w:type="spellEnd"/>
-      <w:r>
-        <w:t xml:space="preserve"> %}{% </w:t>
-      </w:r>
-      <w:proofErr w:type="spellStart"/>
-      <w:r>
-        <w:t>endif</w:t>
-      </w:r>
-      <w:proofErr w:type="spellEnd"/>
-      <w:r>
-        <w:t xml:space="preserve"> %}</w:t>
-      </w:r>
-    </w:p>
-    <w:p>
-      <w:pPr>
-        <w:pStyle w:val="Default"/>
-      </w:pPr>
-    </w:p>
-    <w:p>
-      <w:pPr>
-        <w:pStyle w:val="Default"/>
-      </w:pPr>
-      <w:r>
-        <w:t>_________________________</w:t>
-      </w:r>
-    </w:p>
-    <w:p>
-      <w:pPr>
-        <w:pStyle w:val="Default"/>
-      </w:pPr>
-      <w:proofErr w:type="gramStart"/>
-      <w:r>
-        <w:t xml:space="preserve">{{ </w:t>
-      </w:r>
-      <w:proofErr w:type="spellStart"/>
-      <w:r>
-        <w:t>user.name</w:t>
-      </w:r>
-      <w:proofErr w:type="gramEnd"/>
-      <w:r>
-        <w:t>.full</w:t>
-      </w:r>
-      <w:proofErr w:type="spellEnd"/>
-      <w:r>
-        <w:t>(middle=’full’) }}</w:t>
-      </w:r>
-    </w:p>
-    <w:p>
-      <w:pPr>
-        <w:pStyle w:val="CM2"/>
-      </w:pPr>
-      <w:proofErr w:type="gramStart"/>
-      <w:r>
-        <w:t xml:space="preserve">{{ </w:t>
-      </w:r>
-      <w:proofErr w:type="spellStart"/>
-      <w:r>
-        <w:t>user</w:t>
-      </w:r>
-      <w:proofErr w:type="gramEnd"/>
-      <w:r>
-        <w:t>.address.line_one</w:t>
-      </w:r>
-      <w:proofErr w:type="spellEnd"/>
-      <w:r>
-        <w:t>(</w:t>
-      </w:r>
-      <w:r>
-        <w:t>bare=”True”</w:t>
-      </w:r>
-      <w:r>
-        <w:t>) }}</w:t>
-      </w:r>
-    </w:p>
-    <w:p>
-      <w:pPr>
-        <w:pStyle w:val="CM2"/>
-      </w:pPr>
-      <w:proofErr w:type="gramStart"/>
-      <w:r>
-        <w:t xml:space="preserve">{{ </w:t>
-      </w:r>
-      <w:proofErr w:type="spellStart"/>
-      <w:r>
-        <w:t>user</w:t>
-      </w:r>
-      <w:proofErr w:type="gramEnd"/>
-      <w:r>
-        <w:t>.address.line_two</w:t>
-      </w:r>
-      <w:proofErr w:type="spellEnd"/>
-      <w:r>
-        <w:t>() }}</w:t>
-      </w:r>
-    </w:p>
-    <w:p>
-      <w:pPr>
-        <w:pStyle w:val="Default"/>
-      </w:pPr>
-    </w:p>
-    <w:p>
-      <w:pPr>
-        <w:pStyle w:val="Default"/>
-      </w:pPr>
-    </w:p>
-    <w:p>
-      <w:pPr>
-        <w:pStyle w:val="Default"/>
-      </w:pPr>
-      <w:r>
-        <w:t>This Notice has also been sent to the following people:</w:t>
-      </w:r>
-    </w:p>
-    <w:p>
-      <w:pPr>
-        <w:pStyle w:val="Default"/>
-      </w:pPr>
-    </w:p>
-    <w:p>
-      <w:pPr>
-        <w:pStyle w:val="Default"/>
-      </w:pPr>
-      <w:r>
-        <w:t xml:space="preserve">{% if </w:t>
-      </w:r>
-      <w:proofErr w:type="spellStart"/>
-      <w:r>
-        <w:t>any_health_successors</w:t>
-      </w:r>
-      <w:proofErr w:type="spellEnd"/>
-      <w:r>
-        <w:t xml:space="preserve"> == True and </w:t>
-      </w:r>
-      <w:proofErr w:type="spellStart"/>
-      <w:r>
-        <w:t>health_</w:t>
-      </w:r>
-      <w:proofErr w:type="gramStart"/>
-      <w:r>
-        <w:t>successors.number</w:t>
-      </w:r>
-      <w:proofErr w:type="gramEnd"/>
-      <w:r>
-        <w:t>_gathered</w:t>
-      </w:r>
-      <w:proofErr w:type="spellEnd"/>
-      <w:r>
-        <w:t>() != 0 %}</w:t>
-      </w:r>
-    </w:p>
-    <w:p>
-      <w:pPr>
-        <w:pStyle w:val="Default"/>
-      </w:pPr>
-      <w:r>
-        <w:t xml:space="preserve">{% for person in </w:t>
-      </w:r>
-      <w:proofErr w:type="spellStart"/>
-      <w:r>
-        <w:t>health_successors</w:t>
-      </w:r>
-      <w:proofErr w:type="spellEnd"/>
-      <w:r>
-        <w:t xml:space="preserve"> %}</w:t>
-      </w:r>
-    </w:p>
-    <w:p>
-      <w:pPr>
-        <w:pStyle w:val="Default"/>
-      </w:pPr>
-      <w:proofErr w:type="gramStart"/>
-      <w:r>
-        <w:t xml:space="preserve">{{ </w:t>
-      </w:r>
-      <w:proofErr w:type="spellStart"/>
-      <w:r>
-        <w:t>person.name</w:t>
-      </w:r>
-      <w:proofErr w:type="gramEnd"/>
-      <w:r>
-        <w:t>.full</w:t>
-      </w:r>
-      <w:proofErr w:type="spellEnd"/>
-      <w:r>
-        <w:t>(middle=’full’) }}</w:t>
-      </w:r>
-    </w:p>
-    <w:p>
-      <w:pPr>
-        <w:pStyle w:val="Default"/>
-      </w:pPr>
-      <w:proofErr w:type="gramStart"/>
-      <w:r>
-        <w:t xml:space="preserve">{{ </w:t>
-      </w:r>
-      <w:proofErr w:type="spellStart"/>
-      <w:r>
-        <w:t>person</w:t>
-      </w:r>
-      <w:proofErr w:type="gramEnd"/>
-      <w:r>
-        <w:t>.address</w:t>
-      </w:r>
-      <w:r>
-        <w:t>.address</w:t>
-      </w:r>
-      <w:proofErr w:type="spellEnd"/>
-      <w:r>
-        <w:t xml:space="preserve"> }}</w:t>
-      </w:r>
-      <w:r>
-        <w:t xml:space="preserve">{% if </w:t>
-      </w:r>
-      <w:proofErr w:type="spellStart"/>
-      <w:r>
-        <w:t>person.address.unit</w:t>
-      </w:r>
-      <w:proofErr w:type="spellEnd"/>
-      <w:r>
-        <w:t xml:space="preserve"> != “” %}</w:t>
-      </w:r>
-    </w:p>
-    <w:p>
-      <w:pPr>
-        <w:pStyle w:val="Default"/>
-      </w:pPr>
-      <w:r>
-        <w:t>{{</w:t>
-      </w:r>
-      <w:proofErr w:type="spellStart"/>
-      <w:proofErr w:type="gramStart"/>
-      <w:r>
-        <w:t>person.address</w:t>
-      </w:r>
-      <w:proofErr w:type="gramEnd"/>
-      <w:r>
-        <w:t>.unit</w:t>
-      </w:r>
-      <w:proofErr w:type="spellEnd"/>
-      <w:r>
-        <w:t xml:space="preserve">}}{% </w:t>
-      </w:r>
-      <w:proofErr w:type="spellStart"/>
-      <w:r>
-        <w:t>endif</w:t>
-      </w:r>
-      <w:proofErr w:type="spellEnd"/>
-      <w:r>
-        <w:t xml:space="preserve"> %}</w:t>
-      </w:r>
-    </w:p>
-    <w:p>
-      <w:pPr>
-        <w:pStyle w:val="Default"/>
-      </w:pPr>
-      <w:r>
-        <w:t>{{</w:t>
-      </w:r>
-      <w:proofErr w:type="spellStart"/>
-      <w:proofErr w:type="gramStart"/>
-      <w:r>
-        <w:t>person.address</w:t>
-      </w:r>
-      <w:proofErr w:type="gramEnd"/>
-      <w:r>
-        <w:t>.line_two</w:t>
-      </w:r>
-      <w:proofErr w:type="spellEnd"/>
-      <w:r>
-        <w:t>()}}</w:t>
-      </w:r>
-    </w:p>
-    <w:p>
-      <w:pPr>
-        <w:pStyle w:val="Default"/>
-      </w:pPr>
-    </w:p>
-    <w:p>
-      <w:pPr>
-        <w:pStyle w:val="Default"/>
-      </w:pPr>
-      <w:r>
-        <w:t xml:space="preserve">{% </w:t>
-      </w:r>
-      <w:proofErr w:type="spellStart"/>
-      <w:r>
-        <w:t>endfor</w:t>
-      </w:r>
-      <w:proofErr w:type="spellEnd"/>
-      <w:r>
-        <w:t xml:space="preserve"> </w:t>
-      </w:r>
-      <w:proofErr w:type="gramStart"/>
-      <w:r>
-        <w:t>%}{</w:t>
-      </w:r>
-      <w:proofErr w:type="gramEnd"/>
-      <w:r>
-        <w:t xml:space="preserve">% </w:t>
-      </w:r>
-      <w:proofErr w:type="spellStart"/>
-      <w:r>
-        <w:t>endif</w:t>
-      </w:r>
-      <w:proofErr w:type="spellEnd"/>
-      <w:r>
-        <w:t xml:space="preserve"> %}</w:t>
-      </w:r>
-      <w:r>
-        <w:t>___________________________</w:t>
-      </w:r>
-      <w:r>
-        <w:t xml:space="preserve">                                    ___________________________</w:t>
-      </w:r>
-    </w:p>
-    <w:p>
-      <w:pPr>
-        <w:pStyle w:val="CM2"/>
-      </w:pPr>
-    </w:p>
-    <w:p>
-      <w:pPr>
-        <w:pStyle w:val="Default"/>
-      </w:pPr>
-      <w:r>
-        <w:t>___________________________</w:t>
-      </w:r>
-      <w:r>
-        <w:t xml:space="preserve">                                    </w:t>
-      </w:r>
-      <w:r>
-        <w:t>___________________________</w:t>
-      </w:r>
-    </w:p>
-    <w:p>
-      <w:pPr>
-        <w:pStyle w:val="Default"/>
-      </w:pPr>
-    </w:p>
-    <w:p>
-      <w:pPr>
-        <w:pStyle w:val="Default"/>
-      </w:pPr>
-      <w:r>
-        <w:t>___________________________                                    ___________________________</w:t>
-      </w:r>
-    </w:p>
-    <w:p>
-      <w:pPr>
-        <w:pStyle w:val="Default"/>
-      </w:pPr>
-    </w:p>
-    <w:p>
-      <w:pPr>
-        <w:pStyle w:val="Default"/>
-      </w:pPr>
-    </w:p>
-    <w:p>
-      <w:pPr>
-        <w:pStyle w:val="Default"/>
-      </w:pPr>
-      <w:r>
-        <w:t>___________________________                                    ___________________________</w:t>
-      </w:r>
-    </w:p>
-    <w:p>
-      <w:pPr>
-        <w:pStyle w:val="Default"/>
-      </w:pPr>
-    </w:p>
-    <w:p>
-      <w:pPr>
-        <w:pStyle w:val="Default"/>
-      </w:pPr>
-      <w:r>
-        <w:t>___________________________                                    ___________________________</w:t>
-      </w:r>
-    </w:p>
-    <w:p>
-      <w:pPr>
-        <w:pStyle w:val="Default"/>
-      </w:pPr>
-    </w:p>
-    <w:p>
-      <w:pPr>
-        <w:pStyle w:val="Default"/>
-      </w:pPr>
-      <w:r>
-        <w:t>___________________________                                    ___________________________</w:t>
-      </w:r>
-    </w:p>
-    <w:p>
-      <w:pPr>
-        <w:pStyle w:val="Default"/>
-      </w:pPr>
-    </w:p>
-    <w:p>
-      <w:pPr>
-        <w:pStyle w:val="Default"/>
-      </w:pPr>
-    </w:p>
-    <w:p>
-      <w:pPr>
-        <w:pStyle w:val="Default"/>
-      </w:pPr>
-      <w:r>
-        <w:t>___________________________                                    ___________________________</w:t>
-      </w:r>
-    </w:p>
-    <w:p>
-      <w:pPr>
-        <w:pStyle w:val="Default"/>
-      </w:pPr>
-    </w:p>
-    <w:p>
-      <w:pPr>
-        <w:pStyle w:val="Default"/>
-      </w:pPr>
-      <w:r>
-        <w:t>___________________________                                    ___________________________</w:t>
-      </w:r>
-    </w:p>
-    <w:p>
-      <w:pPr>
-        <w:pStyle w:val="Default"/>
-      </w:pPr>
-    </w:p>
-    <w:p>
-      <w:pPr>
-        <w:pStyle w:val="Default"/>
-      </w:pPr>
-      <w:r>
-        <w:t>___________________________                                    ___________________________</w:t>
-      </w:r>
+    </w:p>
+    <w:p>
+      <w:pPr>
+        <w:pStyle w:val="Default"/>
+      </w:pPr>
+    </w:p>
+    <w:p>
+      <w:pPr>
+        <w:pStyle w:val="Default"/>
+      </w:pPr>
     </w:p>
     <w:sectPr>
       <w:footerReference w:type="default" r:id="rId7"/>
@@ -1505,7 +1607,7 @@
 </file>
 
 <file path=customXml/itemProps1.xml><?xml version="1.0" encoding="utf-8"?>
-<ds:datastoreItem xmlns:ds="http://schemas.openxmlformats.org/officeDocument/2006/customXml" ds:itemID="{38C72F75-75BE-4CFD-AB30-10155A52E8A4}">
+<ds:datastoreItem xmlns:ds="http://schemas.openxmlformats.org/officeDocument/2006/customXml" ds:itemID="{03F6E7AB-B911-469C-B590-726CDCC0F879}">
   <ds:schemaRefs>
     <ds:schemaRef ds:uri="http://schemas.openxmlformats.org/officeDocument/2006/bibliography"/>
   </ds:schemaRefs>

</xml_diff>

<commit_message>
Implemented Aug 10 2023 feedback
</commit_message>
<xml_diff>
--- a/docassemble/PowerOfAttorneyRevocation/data/templates/poa_revocation_health.docx
+++ b/docassemble/PowerOfAttorneyRevocation/data/templates/poa_revocation_health.docx
@@ -1,7 +1,15 @@
 
 <file path=word/document.xml><?xml version="1.0" encoding="utf-8"?>
-<w:document xmlns:wpc="http://schemas.microsoft.com/office/word/2010/wordprocessingCanvas" xmlns:cx="http://schemas.microsoft.com/office/drawing/2014/chartex" xmlns:mc="http://schemas.openxmlformats.org/markup-compatibility/2006" xmlns:o="urn:schemas-microsoft-com:office:office" xmlns:r="http://schemas.openxmlformats.org/officeDocument/2006/relationships" xmlns:m="http://schemas.openxmlformats.org/officeDocument/2006/math" xmlns:v="urn:schemas-microsoft-com:vml" xmlns:wp14="http://schemas.microsoft.com/office/word/2010/wordprocessingDrawing" xmlns:wp="http://schemas.openxmlformats.org/drawingml/2006/wordprocessingDrawing" xmlns:w10="urn:schemas-microsoft-com:office:word" xmlns:w="http://schemas.openxmlformats.org/wordprocessingml/2006/main" xmlns:w14="http://schemas.microsoft.com/office/word/2010/wordml" xmlns:w15="http://schemas.microsoft.com/office/word/2012/wordml" xmlns:w16se="http://schemas.microsoft.com/office/word/2015/wordml/symex" xmlns:wpg="http://schemas.microsoft.com/office/word/2010/wordprocessingGroup" xmlns:wpi="http://schemas.microsoft.com/office/word/2010/wordprocessingInk" xmlns:wne="http://schemas.microsoft.com/office/word/2006/wordml" xmlns:wps="http://schemas.microsoft.com/office/word/2010/wordprocessingShape" mc:Ignorable="w14 w15 w16se wp14">
+<w:document xmlns:wpc="http://schemas.microsoft.com/office/word/2010/wordprocessingCanvas" xmlns:cx="http://schemas.microsoft.com/office/drawing/2014/chartex" xmlns:cx1="http://schemas.microsoft.com/office/drawing/2015/9/8/chartex" xmlns:cx2="http://schemas.microsoft.com/office/drawing/2015/10/21/chartex" xmlns:cx3="http://schemas.microsoft.com/office/drawing/2016/5/9/chartex" xmlns:cx4="http://schemas.microsoft.com/office/drawing/2016/5/10/chartex" xmlns:cx5="http://schemas.microsoft.com/office/drawing/2016/5/11/chartex" xmlns:cx6="http://schemas.microsoft.com/office/drawing/2016/5/12/chartex" xmlns:cx7="http://schemas.microsoft.com/office/drawing/2016/5/13/chartex" xmlns:cx8="http://schemas.microsoft.com/office/drawing/2016/5/14/chartex" xmlns:mc="http://schemas.openxmlformats.org/markup-compatibility/2006" xmlns:aink="http://schemas.microsoft.com/office/drawing/2016/ink" xmlns:am3d="http://schemas.microsoft.com/office/drawing/2017/model3d" xmlns:o="urn:schemas-microsoft-com:office:office" xmlns:oel="http://schemas.microsoft.com/office/2019/extlst" xmlns:r="http://schemas.openxmlformats.org/officeDocument/2006/relationships" xmlns:m="http://schemas.openxmlformats.org/officeDocument/2006/math" xmlns:v="urn:schemas-microsoft-com:vml" xmlns:wp14="http://schemas.microsoft.com/office/word/2010/wordprocessingDrawing" xmlns:wp="http://schemas.openxmlformats.org/drawingml/2006/wordprocessingDrawing" xmlns:w10="urn:schemas-microsoft-com:office:word" xmlns:w="http://schemas.openxmlformats.org/wordprocessingml/2006/main" xmlns:w14="http://schemas.microsoft.com/office/word/2010/wordml" xmlns:w15="http://schemas.microsoft.com/office/word/2012/wordml" xmlns:w16cex="http://schemas.microsoft.com/office/word/2018/wordml/cex" xmlns:w16cid="http://schemas.microsoft.com/office/word/2016/wordml/cid" xmlns:w16="http://schemas.microsoft.com/office/word/2018/wordml" xmlns:w16sdtdh="http://schemas.microsoft.com/office/word/2020/wordml/sdtdatahash" xmlns:w16se="http://schemas.microsoft.com/office/word/2015/wordml/symex" xmlns:wpg="http://schemas.microsoft.com/office/word/2010/wordprocessingGroup" xmlns:wpi="http://schemas.microsoft.com/office/word/2010/wordprocessingInk" xmlns:wne="http://schemas.microsoft.com/office/word/2006/wordml" xmlns:wps="http://schemas.microsoft.com/office/word/2010/wordprocessingShape" mc:Ignorable="w14 w15 w16se w16cid w16 w16cex w16sdtdh wp14">
   <w:body>
+    <w:p>
+      <w:pPr>
+        <w:pStyle w:val="CM2"/>
+      </w:pPr>
+      <w:r>
+        <w:t>Date: ___________________</w:t>
+      </w:r>
+    </w:p>
     <w:p>
       <w:pPr>
         <w:pStyle w:val="CM2"/>
@@ -165,44 +173,280 @@
         <w:t>}}</w:t>
       </w:r>
       <w:r>
+        <w:t>{% endif %}</w:t>
+      </w:r>
+      <w:r>
+        <w:t xml:space="preserve">. </w:t>
+      </w:r>
+      <w:r>
+        <w:t xml:space="preserve">Please see </w:t>
+      </w:r>
+      <w:r>
+        <w:t>the attached</w:t>
+      </w:r>
+      <w:r>
+        <w:t xml:space="preserve"> notarized</w:t>
+      </w:r>
+      <w:r>
+        <w:t xml:space="preserve"> document, titled</w:t>
+      </w:r>
+      <w:r>
+        <w:t xml:space="preserve"> “Notice of Revocation of Durable Power of Attorney” for details.</w:t>
+      </w:r>
+      <w:r>
+        <w:t xml:space="preserve"> {% if </w:t>
+      </w:r>
+      <w:proofErr w:type="spellStart"/>
+      <w:r>
+        <w:t>revocable_poa</w:t>
+      </w:r>
+      <w:proofErr w:type="spellEnd"/>
+      <w:r>
+        <w:t xml:space="preserve"> == True </w:t>
+      </w:r>
+      <w:proofErr w:type="gramStart"/>
+      <w:r>
+        <w:t>%}{</w:t>
+      </w:r>
+      <w:proofErr w:type="gramEnd"/>
+      <w:r>
+        <w:t xml:space="preserve">% if </w:t>
+      </w:r>
+      <w:proofErr w:type="spellStart"/>
+      <w:r>
+        <w:t>delayed_revocation</w:t>
+      </w:r>
+      <w:proofErr w:type="spellEnd"/>
+      <w:r>
+        <w:t xml:space="preserve"> == True %}This revocation shall take effect 30 days after I have communicated my intention to revoke.{% endif %}{% endif %}</w:t>
+      </w:r>
+    </w:p>
+    <w:p>
+      <w:pPr>
+        <w:pStyle w:val="Default"/>
+      </w:pPr>
+    </w:p>
+    <w:p>
+      <w:pPr>
+        <w:pStyle w:val="Default"/>
+      </w:pPr>
+    </w:p>
+    <w:p>
+      <w:pPr>
+        <w:pStyle w:val="Default"/>
+      </w:pPr>
+      <w:r>
+        <w:t>_________________________</w:t>
+      </w:r>
+    </w:p>
+    <w:p>
+      <w:pPr>
+        <w:pStyle w:val="Default"/>
+      </w:pPr>
+      <w:proofErr w:type="gramStart"/>
+      <w:r>
+        <w:t xml:space="preserve">{{ </w:t>
+      </w:r>
+      <w:proofErr w:type="spellStart"/>
+      <w:r>
+        <w:t>user.name</w:t>
+      </w:r>
+      <w:proofErr w:type="gramEnd"/>
+      <w:r>
+        <w:t>.full</w:t>
+      </w:r>
+      <w:proofErr w:type="spellEnd"/>
+      <w:r>
+        <w:t>(middle=’full’) }}</w:t>
+      </w:r>
+    </w:p>
+    <w:p>
+      <w:pPr>
+        <w:pStyle w:val="CM2"/>
+      </w:pPr>
+      <w:proofErr w:type="gramStart"/>
+      <w:r>
+        <w:t xml:space="preserve">{{ </w:t>
+      </w:r>
+      <w:proofErr w:type="spellStart"/>
+      <w:r>
+        <w:t>user</w:t>
+      </w:r>
+      <w:proofErr w:type="gramEnd"/>
+      <w:r>
+        <w:t>.address.line_one</w:t>
+      </w:r>
+      <w:proofErr w:type="spellEnd"/>
+      <w:r>
+        <w:t>(</w:t>
+      </w:r>
+      <w:r>
+        <w:t>bare=”True”</w:t>
+      </w:r>
+      <w:r>
+        <w:t>) }}</w:t>
+      </w:r>
+    </w:p>
+    <w:p>
+      <w:pPr>
+        <w:pStyle w:val="CM2"/>
+      </w:pPr>
+      <w:proofErr w:type="gramStart"/>
+      <w:r>
+        <w:t xml:space="preserve">{{ </w:t>
+      </w:r>
+      <w:proofErr w:type="spellStart"/>
+      <w:r>
+        <w:t>user</w:t>
+      </w:r>
+      <w:proofErr w:type="gramEnd"/>
+      <w:r>
+        <w:t>.address.line_two</w:t>
+      </w:r>
+      <w:proofErr w:type="spellEnd"/>
+      <w:r>
+        <w:t>() }}</w:t>
+      </w:r>
+    </w:p>
+    <w:p>
+      <w:pPr>
+        <w:pStyle w:val="Default"/>
+      </w:pPr>
+    </w:p>
+    <w:p>
+      <w:pPr>
+        <w:pStyle w:val="Default"/>
+      </w:pPr>
+    </w:p>
+    <w:p>
+      <w:pPr>
+        <w:pStyle w:val="Default"/>
+      </w:pPr>
+      <w:r>
+        <w:t>This Notice has also been sent to the following people:</w:t>
+      </w:r>
+    </w:p>
+    <w:p>
+      <w:pPr>
+        <w:pStyle w:val="Default"/>
+      </w:pPr>
+      <w:r>
+        <w:t xml:space="preserve">{% if </w:t>
+      </w:r>
+      <w:proofErr w:type="spellStart"/>
+      <w:r>
+        <w:t>any_</w:t>
+      </w:r>
+      <w:r>
+        <w:t>health</w:t>
+      </w:r>
+      <w:r>
+        <w:t>_successors</w:t>
+      </w:r>
+      <w:proofErr w:type="spellEnd"/>
+      <w:r>
+        <w:t xml:space="preserve"> == </w:t>
+      </w:r>
+      <w:proofErr w:type="gramStart"/>
+      <w:r>
+        <w:t>True  and</w:t>
+      </w:r>
+      <w:proofErr w:type="gramEnd"/>
+      <w:r>
+        <w:t xml:space="preserve"> </w:t>
+      </w:r>
+      <w:proofErr w:type="spellStart"/>
+      <w:r>
+        <w:t>health</w:t>
+      </w:r>
+      <w:r>
+        <w:t>_successors.number_gathered</w:t>
+      </w:r>
+      <w:proofErr w:type="spellEnd"/>
+      <w:r>
+        <w:t>() != 0 %}</w:t>
+      </w:r>
+    </w:p>
+    <w:p>
+      <w:pPr>
+        <w:pStyle w:val="Default"/>
+      </w:pPr>
+      <w:r>
+        <w:t xml:space="preserve">{% for person in </w:t>
+      </w:r>
+      <w:proofErr w:type="spellStart"/>
+      <w:r>
+        <w:t>health</w:t>
+      </w:r>
+      <w:r>
+        <w:t>_successors</w:t>
+      </w:r>
+      <w:proofErr w:type="spellEnd"/>
+      <w:r>
+        <w:t xml:space="preserve"> %}</w:t>
+      </w:r>
+    </w:p>
+    <w:p>
+      <w:pPr>
+        <w:pStyle w:val="Default"/>
+      </w:pPr>
+      <w:proofErr w:type="gramStart"/>
+      <w:r>
+        <w:t xml:space="preserve">{{ </w:t>
+      </w:r>
+      <w:proofErr w:type="spellStart"/>
+      <w:r>
+        <w:t>person.name</w:t>
+      </w:r>
+      <w:proofErr w:type="gramEnd"/>
+      <w:r>
+        <w:t>.full</w:t>
+      </w:r>
+      <w:proofErr w:type="spellEnd"/>
+      <w:r>
+        <w:t>(middle=’full’) }}</w:t>
+      </w:r>
+    </w:p>
+    <w:p>
+      <w:pPr>
+        <w:pStyle w:val="Default"/>
+      </w:pPr>
+      <w:proofErr w:type="gramStart"/>
+      <w:r>
+        <w:t xml:space="preserve">{{ </w:t>
+      </w:r>
+      <w:proofErr w:type="spellStart"/>
+      <w:r>
+        <w:t>person</w:t>
+      </w:r>
+      <w:proofErr w:type="gramEnd"/>
+      <w:r>
+        <w:t>.address.on_one_line</w:t>
+      </w:r>
+      <w:proofErr w:type="spellEnd"/>
+      <w:r>
+        <w:t>(bare=”True”)}}</w:t>
+      </w:r>
+    </w:p>
+    <w:p>
+      <w:pPr>
+        <w:pStyle w:val="Default"/>
+      </w:pPr>
+    </w:p>
+    <w:p>
+      <w:pPr>
+        <w:pStyle w:val="Default"/>
+      </w:pPr>
+      <w:r>
         <w:t xml:space="preserve">{% </w:t>
       </w:r>
       <w:proofErr w:type="spellStart"/>
       <w:r>
-        <w:t>endif</w:t>
-      </w:r>
-      <w:proofErr w:type="spellEnd"/>
-      <w:r>
-        <w:t xml:space="preserve"> %}</w:t>
-      </w:r>
-      <w:r>
-        <w:t xml:space="preserve">. </w:t>
-      </w:r>
-      <w:r>
-        <w:t xml:space="preserve">Please see </w:t>
-      </w:r>
-      <w:r>
-        <w:t>the attached</w:t>
-      </w:r>
-      <w:r>
-        <w:t xml:space="preserve"> notarized</w:t>
-      </w:r>
-      <w:r>
-        <w:t xml:space="preserve"> document, titled</w:t>
-      </w:r>
-      <w:r>
-        <w:t xml:space="preserve"> “Notice of Revocation of Durable Power of Attorney” for details.</w:t>
-      </w:r>
-      <w:r>
-        <w:t xml:space="preserve"> {% if </w:t>
-      </w:r>
-      <w:proofErr w:type="spellStart"/>
-      <w:r>
-        <w:t>revocable_poa</w:t>
-      </w:r>
-      <w:proofErr w:type="spellEnd"/>
-      <w:r>
-        <w:t xml:space="preserve"> == True </w:t>
+        <w:t>endfor</w:t>
+      </w:r>
+      <w:proofErr w:type="spellEnd"/>
+      <w:r>
+        <w:t xml:space="preserve"> </w:t>
       </w:r>
       <w:proofErr w:type="gramStart"/>
       <w:r>
@@ -210,258 +454,100 @@
       </w:r>
       <w:proofErr w:type="gramEnd"/>
       <w:r>
+        <w:t xml:space="preserve">% endif %}{% if </w:t>
+      </w:r>
+      <w:proofErr w:type="spellStart"/>
+      <w:r>
+        <w:t>health</w:t>
+      </w:r>
+      <w:r>
+        <w:t>_successors.number_gathered</w:t>
+      </w:r>
+      <w:proofErr w:type="spellEnd"/>
+      <w:r>
+        <w:t>() &lt; 4 %}</w:t>
+      </w:r>
+    </w:p>
+    <w:p>
+      <w:pPr>
+        <w:pStyle w:val="Default"/>
+      </w:pPr>
+      <w:r>
+        <w:t>______________________________________________________</w:t>
+      </w:r>
+    </w:p>
+    <w:p>
+      <w:pPr>
+        <w:pStyle w:val="CM2"/>
+      </w:pPr>
+    </w:p>
+    <w:p>
+      <w:pPr>
+        <w:pStyle w:val="Default"/>
+      </w:pPr>
+      <w:r>
+        <w:t>______________________________________________________</w:t>
+      </w:r>
+    </w:p>
+    <w:p>
+      <w:pPr>
+        <w:pStyle w:val="Default"/>
+      </w:pPr>
+      <w:r>
+        <w:t xml:space="preserve">{% endif </w:t>
+      </w:r>
+      <w:proofErr w:type="gramStart"/>
+      <w:r>
+        <w:t>%}{</w:t>
+      </w:r>
+      <w:proofErr w:type="gramEnd"/>
+      <w:r>
         <w:t xml:space="preserve">% if </w:t>
       </w:r>
       <w:proofErr w:type="spellStart"/>
       <w:r>
-        <w:t>delayed_revocation</w:t>
-      </w:r>
-      <w:proofErr w:type="spellEnd"/>
-      <w:r>
-        <w:t xml:space="preserve"> == True %}This revocation shall take effect 30 days after I have communicated my intention to revoke.{% </w:t>
-      </w:r>
-      <w:proofErr w:type="spellStart"/>
-      <w:r>
-        <w:t>endif</w:t>
-      </w:r>
-      <w:proofErr w:type="spellEnd"/>
-      <w:r>
-        <w:t xml:space="preserve"> %}{% </w:t>
-      </w:r>
-      <w:proofErr w:type="spellStart"/>
-      <w:r>
-        <w:t>endif</w:t>
-      </w:r>
-      <w:proofErr w:type="spellEnd"/>
-      <w:r>
-        <w:t xml:space="preserve"> %}</w:t>
-      </w:r>
-    </w:p>
-    <w:p>
-      <w:pPr>
-        <w:pStyle w:val="Default"/>
-      </w:pPr>
-    </w:p>
-    <w:p>
-      <w:pPr>
-        <w:pStyle w:val="Default"/>
-      </w:pPr>
-    </w:p>
-    <w:p>
-      <w:pPr>
-        <w:pStyle w:val="Default"/>
-      </w:pPr>
-      <w:r>
-        <w:t>_________________________</w:t>
-      </w:r>
-    </w:p>
-    <w:p>
-      <w:pPr>
-        <w:pStyle w:val="Default"/>
-      </w:pPr>
-      <w:proofErr w:type="gramStart"/>
-      <w:r>
-        <w:t xml:space="preserve">{{ </w:t>
-      </w:r>
-      <w:proofErr w:type="spellStart"/>
-      <w:r>
-        <w:t>user.name</w:t>
-      </w:r>
-      <w:proofErr w:type="gramEnd"/>
-      <w:r>
-        <w:t>.full</w:t>
-      </w:r>
-      <w:proofErr w:type="spellEnd"/>
-      <w:r>
-        <w:t>(middle=’full’) }}</w:t>
-      </w:r>
-    </w:p>
-    <w:p>
-      <w:pPr>
-        <w:pStyle w:val="CM2"/>
-      </w:pPr>
-      <w:proofErr w:type="gramStart"/>
-      <w:r>
-        <w:t xml:space="preserve">{{ </w:t>
-      </w:r>
-      <w:proofErr w:type="spellStart"/>
-      <w:r>
-        <w:t>user</w:t>
-      </w:r>
-      <w:proofErr w:type="gramEnd"/>
-      <w:r>
-        <w:t>.address.line_one</w:t>
-      </w:r>
-      <w:proofErr w:type="spellEnd"/>
-      <w:r>
-        <w:t>(</w:t>
-      </w:r>
-      <w:r>
-        <w:t>bare=”True”</w:t>
-      </w:r>
-      <w:r>
-        <w:t>) }}</w:t>
-      </w:r>
-    </w:p>
-    <w:p>
-      <w:pPr>
-        <w:pStyle w:val="CM2"/>
-      </w:pPr>
-      <w:proofErr w:type="gramStart"/>
-      <w:r>
-        <w:t xml:space="preserve">{{ </w:t>
-      </w:r>
-      <w:proofErr w:type="spellStart"/>
-      <w:r>
-        <w:t>user</w:t>
-      </w:r>
-      <w:proofErr w:type="gramEnd"/>
-      <w:r>
-        <w:t>.address.line_two</w:t>
-      </w:r>
-      <w:proofErr w:type="spellEnd"/>
-      <w:r>
-        <w:t>() }}</w:t>
-      </w:r>
-    </w:p>
-    <w:p>
-      <w:pPr>
-        <w:pStyle w:val="Default"/>
-      </w:pPr>
-    </w:p>
-    <w:p>
-      <w:pPr>
-        <w:pStyle w:val="Default"/>
-      </w:pPr>
-    </w:p>
-    <w:p>
-      <w:pPr>
-        <w:pStyle w:val="Default"/>
-      </w:pPr>
-      <w:r>
-        <w:t>This Notice has also been sent to the following people:</w:t>
-      </w:r>
-    </w:p>
-    <w:p>
-      <w:pPr>
-        <w:pStyle w:val="Default"/>
-      </w:pPr>
-    </w:p>
-    <w:p>
-      <w:pPr>
-        <w:pStyle w:val="Default"/>
-      </w:pPr>
-      <w:r>
-        <w:t xml:space="preserve">{% if </w:t>
-      </w:r>
-      <w:proofErr w:type="spellStart"/>
-      <w:r>
-        <w:t>any_health_successors</w:t>
-      </w:r>
-      <w:proofErr w:type="spellEnd"/>
-      <w:r>
-        <w:t xml:space="preserve"> == True and </w:t>
-      </w:r>
-      <w:proofErr w:type="spellStart"/>
-      <w:r>
-        <w:t>health_</w:t>
-      </w:r>
-      <w:proofErr w:type="gramStart"/>
-      <w:r>
-        <w:t>successors.number</w:t>
-      </w:r>
-      <w:proofErr w:type="gramEnd"/>
-      <w:r>
-        <w:t>_gathered</w:t>
-      </w:r>
-      <w:proofErr w:type="spellEnd"/>
-      <w:r>
-        <w:t>() != 0 %}</w:t>
-      </w:r>
-    </w:p>
-    <w:p>
-      <w:pPr>
-        <w:pStyle w:val="Default"/>
-      </w:pPr>
-      <w:r>
-        <w:t xml:space="preserve">{% for person in </w:t>
-      </w:r>
-      <w:proofErr w:type="spellStart"/>
-      <w:r>
-        <w:t>health_successors</w:t>
-      </w:r>
-      <w:proofErr w:type="spellEnd"/>
-      <w:r>
-        <w:t xml:space="preserve"> %}</w:t>
-      </w:r>
-    </w:p>
-    <w:p>
-      <w:pPr>
-        <w:pStyle w:val="Default"/>
-      </w:pPr>
-      <w:proofErr w:type="gramStart"/>
-      <w:r>
-        <w:t xml:space="preserve">{{ </w:t>
-      </w:r>
-      <w:proofErr w:type="spellStart"/>
-      <w:r>
-        <w:t>person.name</w:t>
-      </w:r>
-      <w:proofErr w:type="gramEnd"/>
-      <w:r>
-        <w:t>.full</w:t>
-      </w:r>
-      <w:proofErr w:type="spellEnd"/>
-      <w:r>
-        <w:t>(middle=’full’) }}</w:t>
-      </w:r>
-    </w:p>
-    <w:p>
-      <w:pPr>
-        <w:pStyle w:val="Default"/>
-      </w:pPr>
-      <w:proofErr w:type="gramStart"/>
-      <w:r>
-        <w:t xml:space="preserve">{{ </w:t>
-      </w:r>
-      <w:proofErr w:type="spellStart"/>
-      <w:r>
-        <w:t>person</w:t>
-      </w:r>
-      <w:proofErr w:type="gramEnd"/>
-      <w:r>
-        <w:t>.address</w:t>
-      </w:r>
-      <w:r>
-        <w:t>.on_one_line</w:t>
-      </w:r>
-      <w:proofErr w:type="spellEnd"/>
-      <w:r>
-        <w:t>(bare=”True”)</w:t>
-      </w:r>
-      <w:r>
-        <w:t xml:space="preserve"> }}</w:t>
-      </w:r>
-    </w:p>
-    <w:p>
-      <w:pPr>
-        <w:pStyle w:val="Default"/>
-      </w:pPr>
-    </w:p>
-    <w:p>
-      <w:pPr>
-        <w:pStyle w:val="Default"/>
-      </w:pPr>
-      <w:r>
-        <w:t xml:space="preserve">{% </w:t>
-      </w:r>
-      <w:proofErr w:type="spellStart"/>
-      <w:r>
-        <w:t>endfor</w:t>
-      </w:r>
-      <w:proofErr w:type="spellEnd"/>
-      <w:r>
-        <w:t xml:space="preserve"> </w:t>
+        <w:t>health</w:t>
+      </w:r>
+      <w:r>
+        <w:t>_successors.number_gathered</w:t>
+      </w:r>
+      <w:proofErr w:type="spellEnd"/>
+      <w:r>
+        <w:t>() &lt; 3 %}</w:t>
+      </w:r>
+    </w:p>
+    <w:p>
+      <w:pPr>
+        <w:pStyle w:val="Default"/>
+      </w:pPr>
+    </w:p>
+    <w:p>
+      <w:pPr>
+        <w:pStyle w:val="Default"/>
+      </w:pPr>
+      <w:r>
+        <w:t>______________________________________________________</w:t>
+      </w:r>
+    </w:p>
+    <w:p>
+      <w:pPr>
+        <w:pStyle w:val="Default"/>
+      </w:pPr>
+    </w:p>
+    <w:p>
+      <w:pPr>
+        <w:pStyle w:val="Default"/>
+      </w:pPr>
+      <w:r>
+        <w:t>______________________________________________________</w:t>
+      </w:r>
+    </w:p>
+    <w:p>
+      <w:pPr>
+        <w:pStyle w:val="Default"/>
+      </w:pPr>
+      <w:r>
+        <w:t xml:space="preserve">{% endif </w:t>
       </w:r>
       <w:proofErr w:type="gramStart"/>
       <w:r>
@@ -469,18 +555,7 @@
       </w:r>
       <w:proofErr w:type="gramEnd"/>
       <w:r>
-        <w:t xml:space="preserve">% </w:t>
-      </w:r>
-      <w:proofErr w:type="spellStart"/>
-      <w:r>
-        <w:t>endif</w:t>
-      </w:r>
-      <w:proofErr w:type="spellEnd"/>
-      <w:r>
-        <w:t xml:space="preserve"> %}</w:t>
-      </w:r>
-      <w:r>
-        <w:t xml:space="preserve">{% if </w:t>
+        <w:t xml:space="preserve">% if </w:t>
       </w:r>
       <w:proofErr w:type="spellStart"/>
       <w:r>
@@ -491,49 +566,41 @@
       </w:r>
       <w:proofErr w:type="spellEnd"/>
       <w:r>
-        <w:t>() &lt; 4 %}___________________________</w:t>
-      </w:r>
-    </w:p>
-    <w:p>
-      <w:pPr>
-        <w:pStyle w:val="CM2"/>
-      </w:pPr>
-    </w:p>
-    <w:p>
-      <w:pPr>
-        <w:pStyle w:val="Default"/>
-      </w:pPr>
-      <w:r>
-        <w:t>___________________________</w:t>
-      </w:r>
-    </w:p>
-    <w:p>
-      <w:pPr>
-        <w:pStyle w:val="Default"/>
-      </w:pPr>
-    </w:p>
-    <w:p>
-      <w:pPr>
-        <w:pStyle w:val="Default"/>
-      </w:pPr>
-      <w:r>
-        <w:t>___________________________</w:t>
-      </w:r>
-    </w:p>
-    <w:p>
-      <w:pPr>
-        <w:pStyle w:val="Default"/>
-      </w:pPr>
-      <w:r>
-        <w:t xml:space="preserve">{% </w:t>
-      </w:r>
-      <w:proofErr w:type="spellStart"/>
-      <w:r>
-        <w:t>endif</w:t>
-      </w:r>
-      <w:proofErr w:type="spellEnd"/>
-      <w:r>
-        <w:t xml:space="preserve"> </w:t>
+        <w:t>() &lt; 2 %}</w:t>
+      </w:r>
+    </w:p>
+    <w:p>
+      <w:pPr>
+        <w:pStyle w:val="Default"/>
+      </w:pPr>
+    </w:p>
+    <w:p>
+      <w:pPr>
+        <w:pStyle w:val="Default"/>
+      </w:pPr>
+      <w:r>
+        <w:t>______________________________________________________</w:t>
+      </w:r>
+    </w:p>
+    <w:p>
+      <w:pPr>
+        <w:pStyle w:val="Default"/>
+      </w:pPr>
+    </w:p>
+    <w:p>
+      <w:pPr>
+        <w:pStyle w:val="Default"/>
+      </w:pPr>
+      <w:r>
+        <w:t>______________________________________________________</w:t>
+      </w:r>
+    </w:p>
+    <w:p>
+      <w:pPr>
+        <w:pStyle w:val="Default"/>
+      </w:pPr>
+      <w:r>
+        <w:t xml:space="preserve">{% endif </w:t>
       </w:r>
       <w:proofErr w:type="gramStart"/>
       <w:r>
@@ -552,152 +619,6 @@
       </w:r>
       <w:proofErr w:type="spellEnd"/>
       <w:r>
-        <w:t>() &lt; 3 %}</w:t>
-      </w:r>
-    </w:p>
-    <w:p>
-      <w:pPr>
-        <w:pStyle w:val="Default"/>
-      </w:pPr>
-    </w:p>
-    <w:p>
-      <w:pPr>
-        <w:pStyle w:val="Default"/>
-      </w:pPr>
-      <w:r>
-        <w:t>___________________________</w:t>
-      </w:r>
-    </w:p>
-    <w:p>
-      <w:pPr>
-        <w:pStyle w:val="Default"/>
-      </w:pPr>
-    </w:p>
-    <w:p>
-      <w:pPr>
-        <w:pStyle w:val="Default"/>
-      </w:pPr>
-      <w:r>
-        <w:t>___________________________</w:t>
-      </w:r>
-    </w:p>
-    <w:p>
-      <w:pPr>
-        <w:pStyle w:val="Default"/>
-      </w:pPr>
-    </w:p>
-    <w:p>
-      <w:pPr>
-        <w:pStyle w:val="Default"/>
-      </w:pPr>
-      <w:r>
-        <w:t>___________________________</w:t>
-      </w:r>
-    </w:p>
-    <w:p>
-      <w:pPr>
-        <w:pStyle w:val="Default"/>
-      </w:pPr>
-      <w:r>
-        <w:t xml:space="preserve">{% </w:t>
-      </w:r>
-      <w:proofErr w:type="spellStart"/>
-      <w:r>
-        <w:t>endif</w:t>
-      </w:r>
-      <w:proofErr w:type="spellEnd"/>
-      <w:r>
-        <w:t xml:space="preserve"> </w:t>
-      </w:r>
-      <w:proofErr w:type="gramStart"/>
-      <w:r>
-        <w:t>%}{</w:t>
-      </w:r>
-      <w:proofErr w:type="gramEnd"/>
-      <w:r>
-        <w:t xml:space="preserve">% if </w:t>
-      </w:r>
-      <w:proofErr w:type="spellStart"/>
-      <w:r>
-        <w:t>health</w:t>
-      </w:r>
-      <w:r>
-        <w:t>_successors.number_gathered</w:t>
-      </w:r>
-      <w:proofErr w:type="spellEnd"/>
-      <w:r>
-        <w:t>() &lt; 2 %}</w:t>
-      </w:r>
-    </w:p>
-    <w:p>
-      <w:pPr>
-        <w:pStyle w:val="Default"/>
-      </w:pPr>
-    </w:p>
-    <w:p>
-      <w:pPr>
-        <w:pStyle w:val="Default"/>
-      </w:pPr>
-      <w:r>
-        <w:t>___________________________</w:t>
-      </w:r>
-    </w:p>
-    <w:p>
-      <w:pPr>
-        <w:pStyle w:val="Default"/>
-      </w:pPr>
-    </w:p>
-    <w:p>
-      <w:pPr>
-        <w:pStyle w:val="Default"/>
-      </w:pPr>
-      <w:r>
-        <w:lastRenderedPageBreak/>
-        <w:t>___________________________</w:t>
-      </w:r>
-    </w:p>
-    <w:p>
-      <w:pPr>
-        <w:pStyle w:val="Default"/>
-      </w:pPr>
-    </w:p>
-    <w:p>
-      <w:pPr>
-        <w:pStyle w:val="Default"/>
-      </w:pPr>
-      <w:r>
-        <w:t>___________________________</w:t>
-      </w:r>
-    </w:p>
-    <w:p>
-      <w:pPr>
-        <w:pStyle w:val="Default"/>
-      </w:pPr>
-      <w:r>
-        <w:t xml:space="preserve">{% </w:t>
-      </w:r>
-      <w:proofErr w:type="spellStart"/>
-      <w:r>
-        <w:t>endif</w:t>
-      </w:r>
-      <w:proofErr w:type="spellEnd"/>
-      <w:r>
-        <w:t xml:space="preserve"> %}</w:t>
-      </w:r>
-      <w:r>
-        <w:t xml:space="preserve">{% if </w:t>
-      </w:r>
-      <w:proofErr w:type="spellStart"/>
-      <w:r>
-        <w:t>health</w:t>
-      </w:r>
-      <w:bookmarkStart w:id="0" w:name="_GoBack"/>
-      <w:bookmarkEnd w:id="0"/>
-      <w:r>
-        <w:t>_successors.number_gathered</w:t>
-      </w:r>
-      <w:proofErr w:type="spellEnd"/>
-      <w:r>
         <w:t>() == 0 %}</w:t>
       </w:r>
     </w:p>
@@ -711,33 +632,20 @@
         <w:pStyle w:val="Default"/>
       </w:pPr>
       <w:r>
-        <w:t>___________________________</w:t>
-      </w:r>
-    </w:p>
-    <w:p>
-      <w:pPr>
-        <w:pStyle w:val="Default"/>
-      </w:pPr>
-    </w:p>
-    <w:p>
-      <w:pPr>
-        <w:pStyle w:val="Default"/>
-      </w:pPr>
-      <w:r>
-        <w:t>___________________________</w:t>
-      </w:r>
-    </w:p>
-    <w:p>
-      <w:pPr>
-        <w:pStyle w:val="Default"/>
-      </w:pPr>
-    </w:p>
-    <w:p>
-      <w:pPr>
-        <w:pStyle w:val="Default"/>
-      </w:pPr>
-      <w:r>
-        <w:t>__________________________</w:t>
+        <w:t>______________________________________________________</w:t>
+      </w:r>
+    </w:p>
+    <w:p>
+      <w:pPr>
+        <w:pStyle w:val="Default"/>
+      </w:pPr>
+    </w:p>
+    <w:p>
+      <w:pPr>
+        <w:pStyle w:val="Default"/>
+      </w:pPr>
+      <w:r>
+        <w:t>_____________________________________________________</w:t>
       </w:r>
       <w:proofErr w:type="gramStart"/>
       <w:r>
@@ -745,21 +653,8 @@
       </w:r>
       <w:proofErr w:type="gramEnd"/>
       <w:r>
-        <w:t xml:space="preserve">% </w:t>
-      </w:r>
-      <w:proofErr w:type="spellStart"/>
-      <w:r>
-        <w:t>endif</w:t>
-      </w:r>
-      <w:proofErr w:type="spellEnd"/>
-      <w:r>
-        <w:t xml:space="preserve"> %}</w:t>
-      </w:r>
-    </w:p>
-    <w:p>
-      <w:pPr>
-        <w:pStyle w:val="Default"/>
-      </w:pPr>
+        <w:t>% endif %}</w:t>
+      </w:r>
     </w:p>
     <w:p>
       <w:pPr>
@@ -778,7 +673,7 @@
 </file>
 
 <file path=word/endnotes.xml><?xml version="1.0" encoding="utf-8"?>
-<w:endnotes xmlns:wpc="http://schemas.microsoft.com/office/word/2010/wordprocessingCanvas" xmlns:cx="http://schemas.microsoft.com/office/drawing/2014/chartex" xmlns:mc="http://schemas.openxmlformats.org/markup-compatibility/2006" xmlns:o="urn:schemas-microsoft-com:office:office" xmlns:r="http://schemas.openxmlformats.org/officeDocument/2006/relationships" xmlns:m="http://schemas.openxmlformats.org/officeDocument/2006/math" xmlns:v="urn:schemas-microsoft-com:vml" xmlns:wp14="http://schemas.microsoft.com/office/word/2010/wordprocessingDrawing" xmlns:wp="http://schemas.openxmlformats.org/drawingml/2006/wordprocessingDrawing" xmlns:w10="urn:schemas-microsoft-com:office:word" xmlns:w="http://schemas.openxmlformats.org/wordprocessingml/2006/main" xmlns:w14="http://schemas.microsoft.com/office/word/2010/wordml" xmlns:w15="http://schemas.microsoft.com/office/word/2012/wordml" xmlns:w16se="http://schemas.microsoft.com/office/word/2015/wordml/symex" xmlns:wpg="http://schemas.microsoft.com/office/word/2010/wordprocessingGroup" xmlns:wpi="http://schemas.microsoft.com/office/word/2010/wordprocessingInk" xmlns:wne="http://schemas.microsoft.com/office/word/2006/wordml" xmlns:wps="http://schemas.microsoft.com/office/word/2010/wordprocessingShape" mc:Ignorable="w14 w15 w16se wp14">
+<w:endnotes xmlns:wpc="http://schemas.microsoft.com/office/word/2010/wordprocessingCanvas" xmlns:cx="http://schemas.microsoft.com/office/drawing/2014/chartex" xmlns:cx1="http://schemas.microsoft.com/office/drawing/2015/9/8/chartex" xmlns:cx2="http://schemas.microsoft.com/office/drawing/2015/10/21/chartex" xmlns:cx3="http://schemas.microsoft.com/office/drawing/2016/5/9/chartex" xmlns:cx4="http://schemas.microsoft.com/office/drawing/2016/5/10/chartex" xmlns:cx5="http://schemas.microsoft.com/office/drawing/2016/5/11/chartex" xmlns:cx6="http://schemas.microsoft.com/office/drawing/2016/5/12/chartex" xmlns:cx7="http://schemas.microsoft.com/office/drawing/2016/5/13/chartex" xmlns:cx8="http://schemas.microsoft.com/office/drawing/2016/5/14/chartex" xmlns:mc="http://schemas.openxmlformats.org/markup-compatibility/2006" xmlns:aink="http://schemas.microsoft.com/office/drawing/2016/ink" xmlns:am3d="http://schemas.microsoft.com/office/drawing/2017/model3d" xmlns:o="urn:schemas-microsoft-com:office:office" xmlns:oel="http://schemas.microsoft.com/office/2019/extlst" xmlns:r="http://schemas.openxmlformats.org/officeDocument/2006/relationships" xmlns:m="http://schemas.openxmlformats.org/officeDocument/2006/math" xmlns:v="urn:schemas-microsoft-com:vml" xmlns:wp14="http://schemas.microsoft.com/office/word/2010/wordprocessingDrawing" xmlns:wp="http://schemas.openxmlformats.org/drawingml/2006/wordprocessingDrawing" xmlns:w10="urn:schemas-microsoft-com:office:word" xmlns:w="http://schemas.openxmlformats.org/wordprocessingml/2006/main" xmlns:w14="http://schemas.microsoft.com/office/word/2010/wordml" xmlns:w15="http://schemas.microsoft.com/office/word/2012/wordml" xmlns:w16cex="http://schemas.microsoft.com/office/word/2018/wordml/cex" xmlns:w16cid="http://schemas.microsoft.com/office/word/2016/wordml/cid" xmlns:w16="http://schemas.microsoft.com/office/word/2018/wordml" xmlns:w16sdtdh="http://schemas.microsoft.com/office/word/2020/wordml/sdtdatahash" xmlns:w16se="http://schemas.microsoft.com/office/word/2015/wordml/symex" xmlns:wpg="http://schemas.microsoft.com/office/word/2010/wordprocessingGroup" xmlns:wpi="http://schemas.microsoft.com/office/word/2010/wordprocessingInk" xmlns:wne="http://schemas.microsoft.com/office/word/2006/wordml" xmlns:wps="http://schemas.microsoft.com/office/word/2010/wordprocessingShape" mc:Ignorable="w14 w15 w16se w16cid w16 w16cex w16sdtdh wp14">
   <w:endnote w:type="separator" w:id="-1">
     <w:p>
       <w:r>
@@ -797,7 +692,7 @@
 </file>
 
 <file path=word/footer1.xml><?xml version="1.0" encoding="utf-8"?>
-<w:ftr xmlns:wpc="http://schemas.microsoft.com/office/word/2010/wordprocessingCanvas" xmlns:cx="http://schemas.microsoft.com/office/drawing/2014/chartex" xmlns:mc="http://schemas.openxmlformats.org/markup-compatibility/2006" xmlns:o="urn:schemas-microsoft-com:office:office" xmlns:r="http://schemas.openxmlformats.org/officeDocument/2006/relationships" xmlns:m="http://schemas.openxmlformats.org/officeDocument/2006/math" xmlns:v="urn:schemas-microsoft-com:vml" xmlns:wp14="http://schemas.microsoft.com/office/word/2010/wordprocessingDrawing" xmlns:wp="http://schemas.openxmlformats.org/drawingml/2006/wordprocessingDrawing" xmlns:w10="urn:schemas-microsoft-com:office:word" xmlns:w="http://schemas.openxmlformats.org/wordprocessingml/2006/main" xmlns:w14="http://schemas.microsoft.com/office/word/2010/wordml" xmlns:w15="http://schemas.microsoft.com/office/word/2012/wordml" xmlns:w16se="http://schemas.microsoft.com/office/word/2015/wordml/symex" xmlns:wpg="http://schemas.microsoft.com/office/word/2010/wordprocessingGroup" xmlns:wpi="http://schemas.microsoft.com/office/word/2010/wordprocessingInk" xmlns:wne="http://schemas.microsoft.com/office/word/2006/wordml" xmlns:wps="http://schemas.microsoft.com/office/word/2010/wordprocessingShape" mc:Ignorable="w14 w15 w16se wp14">
+<w:ftr xmlns:wpc="http://schemas.microsoft.com/office/word/2010/wordprocessingCanvas" xmlns:cx="http://schemas.microsoft.com/office/drawing/2014/chartex" xmlns:cx1="http://schemas.microsoft.com/office/drawing/2015/9/8/chartex" xmlns:cx2="http://schemas.microsoft.com/office/drawing/2015/10/21/chartex" xmlns:cx3="http://schemas.microsoft.com/office/drawing/2016/5/9/chartex" xmlns:cx4="http://schemas.microsoft.com/office/drawing/2016/5/10/chartex" xmlns:cx5="http://schemas.microsoft.com/office/drawing/2016/5/11/chartex" xmlns:cx6="http://schemas.microsoft.com/office/drawing/2016/5/12/chartex" xmlns:cx7="http://schemas.microsoft.com/office/drawing/2016/5/13/chartex" xmlns:cx8="http://schemas.microsoft.com/office/drawing/2016/5/14/chartex" xmlns:mc="http://schemas.openxmlformats.org/markup-compatibility/2006" xmlns:aink="http://schemas.microsoft.com/office/drawing/2016/ink" xmlns:am3d="http://schemas.microsoft.com/office/drawing/2017/model3d" xmlns:o="urn:schemas-microsoft-com:office:office" xmlns:oel="http://schemas.microsoft.com/office/2019/extlst" xmlns:r="http://schemas.openxmlformats.org/officeDocument/2006/relationships" xmlns:m="http://schemas.openxmlformats.org/officeDocument/2006/math" xmlns:v="urn:schemas-microsoft-com:vml" xmlns:wp14="http://schemas.microsoft.com/office/word/2010/wordprocessingDrawing" xmlns:wp="http://schemas.openxmlformats.org/drawingml/2006/wordprocessingDrawing" xmlns:w10="urn:schemas-microsoft-com:office:word" xmlns:w="http://schemas.openxmlformats.org/wordprocessingml/2006/main" xmlns:w14="http://schemas.microsoft.com/office/word/2010/wordml" xmlns:w15="http://schemas.microsoft.com/office/word/2012/wordml" xmlns:w16cex="http://schemas.microsoft.com/office/word/2018/wordml/cex" xmlns:w16cid="http://schemas.microsoft.com/office/word/2016/wordml/cid" xmlns:w16="http://schemas.microsoft.com/office/word/2018/wordml" xmlns:w16sdtdh="http://schemas.microsoft.com/office/word/2020/wordml/sdtdatahash" xmlns:w16se="http://schemas.microsoft.com/office/word/2015/wordml/symex" xmlns:wpg="http://schemas.microsoft.com/office/word/2010/wordprocessingGroup" xmlns:wpi="http://schemas.microsoft.com/office/word/2010/wordprocessingInk" xmlns:wne="http://schemas.microsoft.com/office/word/2006/wordml" xmlns:wps="http://schemas.microsoft.com/office/word/2010/wordprocessingShape" mc:Ignorable="w14 w15 w16se w16cid w16 w16cex w16sdtdh wp14">
   <w:p>
     <w:pPr>
       <w:pStyle w:val="Footer"/>
@@ -818,7 +713,7 @@
 </file>
 
 <file path=word/footnotes.xml><?xml version="1.0" encoding="utf-8"?>
-<w:footnotes xmlns:wpc="http://schemas.microsoft.com/office/word/2010/wordprocessingCanvas" xmlns:cx="http://schemas.microsoft.com/office/drawing/2014/chartex" xmlns:mc="http://schemas.openxmlformats.org/markup-compatibility/2006" xmlns:o="urn:schemas-microsoft-com:office:office" xmlns:r="http://schemas.openxmlformats.org/officeDocument/2006/relationships" xmlns:m="http://schemas.openxmlformats.org/officeDocument/2006/math" xmlns:v="urn:schemas-microsoft-com:vml" xmlns:wp14="http://schemas.microsoft.com/office/word/2010/wordprocessingDrawing" xmlns:wp="http://schemas.openxmlformats.org/drawingml/2006/wordprocessingDrawing" xmlns:w10="urn:schemas-microsoft-com:office:word" xmlns:w="http://schemas.openxmlformats.org/wordprocessingml/2006/main" xmlns:w14="http://schemas.microsoft.com/office/word/2010/wordml" xmlns:w15="http://schemas.microsoft.com/office/word/2012/wordml" xmlns:w16se="http://schemas.microsoft.com/office/word/2015/wordml/symex" xmlns:wpg="http://schemas.microsoft.com/office/word/2010/wordprocessingGroup" xmlns:wpi="http://schemas.microsoft.com/office/word/2010/wordprocessingInk" xmlns:wne="http://schemas.microsoft.com/office/word/2006/wordml" xmlns:wps="http://schemas.microsoft.com/office/word/2010/wordprocessingShape" mc:Ignorable="w14 w15 w16se wp14">
+<w:footnotes xmlns:wpc="http://schemas.microsoft.com/office/word/2010/wordprocessingCanvas" xmlns:cx="http://schemas.microsoft.com/office/drawing/2014/chartex" xmlns:cx1="http://schemas.microsoft.com/office/drawing/2015/9/8/chartex" xmlns:cx2="http://schemas.microsoft.com/office/drawing/2015/10/21/chartex" xmlns:cx3="http://schemas.microsoft.com/office/drawing/2016/5/9/chartex" xmlns:cx4="http://schemas.microsoft.com/office/drawing/2016/5/10/chartex" xmlns:cx5="http://schemas.microsoft.com/office/drawing/2016/5/11/chartex" xmlns:cx6="http://schemas.microsoft.com/office/drawing/2016/5/12/chartex" xmlns:cx7="http://schemas.microsoft.com/office/drawing/2016/5/13/chartex" xmlns:cx8="http://schemas.microsoft.com/office/drawing/2016/5/14/chartex" xmlns:mc="http://schemas.openxmlformats.org/markup-compatibility/2006" xmlns:aink="http://schemas.microsoft.com/office/drawing/2016/ink" xmlns:am3d="http://schemas.microsoft.com/office/drawing/2017/model3d" xmlns:o="urn:schemas-microsoft-com:office:office" xmlns:oel="http://schemas.microsoft.com/office/2019/extlst" xmlns:r="http://schemas.openxmlformats.org/officeDocument/2006/relationships" xmlns:m="http://schemas.openxmlformats.org/officeDocument/2006/math" xmlns:v="urn:schemas-microsoft-com:vml" xmlns:wp14="http://schemas.microsoft.com/office/word/2010/wordprocessingDrawing" xmlns:wp="http://schemas.openxmlformats.org/drawingml/2006/wordprocessingDrawing" xmlns:w10="urn:schemas-microsoft-com:office:word" xmlns:w="http://schemas.openxmlformats.org/wordprocessingml/2006/main" xmlns:w14="http://schemas.microsoft.com/office/word/2010/wordml" xmlns:w15="http://schemas.microsoft.com/office/word/2012/wordml" xmlns:w16cex="http://schemas.microsoft.com/office/word/2018/wordml/cex" xmlns:w16cid="http://schemas.microsoft.com/office/word/2016/wordml/cid" xmlns:w16="http://schemas.microsoft.com/office/word/2018/wordml" xmlns:w16sdtdh="http://schemas.microsoft.com/office/word/2020/wordml/sdtdatahash" xmlns:w16se="http://schemas.microsoft.com/office/word/2015/wordml/symex" xmlns:wpg="http://schemas.microsoft.com/office/word/2010/wordprocessingGroup" xmlns:wpi="http://schemas.microsoft.com/office/word/2010/wordprocessingInk" xmlns:wne="http://schemas.microsoft.com/office/word/2006/wordml" xmlns:wps="http://schemas.microsoft.com/office/word/2010/wordprocessingShape" mc:Ignorable="w14 w15 w16se w16cid w16 w16cex w16sdtdh wp14">
   <w:footnote w:type="separator" w:id="-1">
     <w:p>
       <w:r>
@@ -837,7 +732,7 @@
 </file>
 
 <file path=word/styles.xml><?xml version="1.0" encoding="utf-8"?>
-<w:styles xmlns:mc="http://schemas.openxmlformats.org/markup-compatibility/2006" xmlns:r="http://schemas.openxmlformats.org/officeDocument/2006/relationships" xmlns:w="http://schemas.openxmlformats.org/wordprocessingml/2006/main" xmlns:w14="http://schemas.microsoft.com/office/word/2010/wordml" xmlns:w15="http://schemas.microsoft.com/office/word/2012/wordml" xmlns:w16se="http://schemas.microsoft.com/office/word/2015/wordml/symex" mc:Ignorable="w14 w15 w16se">
+<w:styles xmlns:mc="http://schemas.openxmlformats.org/markup-compatibility/2006" xmlns:r="http://schemas.openxmlformats.org/officeDocument/2006/relationships" xmlns:w="http://schemas.openxmlformats.org/wordprocessingml/2006/main" xmlns:w14="http://schemas.microsoft.com/office/word/2010/wordml" xmlns:w15="http://schemas.microsoft.com/office/word/2012/wordml" xmlns:w16cex="http://schemas.microsoft.com/office/word/2018/wordml/cex" xmlns:w16cid="http://schemas.microsoft.com/office/word/2016/wordml/cid" xmlns:w16="http://schemas.microsoft.com/office/word/2018/wordml" xmlns:w16sdtdh="http://schemas.microsoft.com/office/word/2020/wordml/sdtdatahash" xmlns:w16se="http://schemas.microsoft.com/office/word/2015/wordml/symex" mc:Ignorable="w14 w15 w16se w16cid w16 w16cex w16sdtdh">
   <w:docDefaults>
     <w:rPrDefault>
       <w:rPr>
@@ -853,7 +748,7 @@
       </w:pPr>
     </w:pPrDefault>
   </w:docDefaults>
-  <w:latentStyles w:defLockedState="0" w:defUIPriority="99" w:defSemiHidden="0" w:defUnhideWhenUsed="0" w:defQFormat="0" w:count="371">
+  <w:latentStyles w:defLockedState="0" w:defUIPriority="99" w:defSemiHidden="0" w:defUnhideWhenUsed="0" w:defQFormat="0" w:count="376">
     <w:lsdException w:name="Normal" w:uiPriority="0" w:qFormat="1"/>
     <w:lsdException w:name="heading 1" w:uiPriority="9" w:qFormat="1"/>
     <w:lsdException w:name="heading 2" w:semiHidden="1" w:uiPriority="9" w:unhideWhenUsed="1" w:qFormat="1"/>
@@ -1225,6 +1120,11 @@
     <w:lsdException w:name="List Table 5 Dark Accent 6" w:uiPriority="50"/>
     <w:lsdException w:name="List Table 6 Colorful Accent 6" w:uiPriority="51"/>
     <w:lsdException w:name="List Table 7 Colorful Accent 6" w:uiPriority="52"/>
+    <w:lsdException w:name="Mention" w:semiHidden="1" w:unhideWhenUsed="1"/>
+    <w:lsdException w:name="Smart Hyperlink" w:semiHidden="1" w:unhideWhenUsed="1"/>
+    <w:lsdException w:name="Hashtag" w:semiHidden="1" w:unhideWhenUsed="1"/>
+    <w:lsdException w:name="Unresolved Mention" w:semiHidden="1" w:unhideWhenUsed="1"/>
+    <w:lsdException w:name="Smart Link" w:semiHidden="1" w:unhideWhenUsed="1"/>
   </w:latentStyles>
   <w:style w:type="paragraph" w:default="1" w:styleId="Normal">
     <w:name w:val="Normal"/>

</xml_diff>

<commit_message>
Minor revisions of templates
</commit_message>
<xml_diff>
--- a/docassemble/PowerOfAttorneyRevocation/data/templates/poa_revocation_health.docx
+++ b/docassemble/PowerOfAttorneyRevocation/data/templates/poa_revocation_health.docx
@@ -9,6 +9,11 @@
       <w:r>
         <w:t>Date: ___________________</w:t>
       </w:r>
+    </w:p>
+    <w:p>
+      <w:pPr>
+        <w:pStyle w:val="Default"/>
+      </w:pPr>
     </w:p>
     <w:p>
       <w:pPr>
@@ -335,13 +340,7 @@
       </w:r>
       <w:proofErr w:type="spellStart"/>
       <w:r>
-        <w:t>any_</w:t>
-      </w:r>
-      <w:r>
-        <w:t>health</w:t>
-      </w:r>
-      <w:r>
-        <w:t>_successors</w:t>
+        <w:t>any_health_successors</w:t>
       </w:r>
       <w:proofErr w:type="spellEnd"/>
       <w:r>
@@ -357,10 +356,7 @@
       </w:r>
       <w:proofErr w:type="spellStart"/>
       <w:r>
-        <w:t>health</w:t>
-      </w:r>
-      <w:r>
-        <w:t>_successors.number_gathered</w:t>
+        <w:t>health_successors.number_gathered</w:t>
       </w:r>
       <w:proofErr w:type="spellEnd"/>
       <w:r>
@@ -376,10 +372,7 @@
       </w:r>
       <w:proofErr w:type="spellStart"/>
       <w:r>
-        <w:t>health</w:t>
-      </w:r>
-      <w:r>
-        <w:t>_successors</w:t>
+        <w:t>health_successors</w:t>
       </w:r>
       <w:proofErr w:type="spellEnd"/>
       <w:r>
@@ -458,10 +451,7 @@
       </w:r>
       <w:proofErr w:type="spellStart"/>
       <w:r>
-        <w:t>health</w:t>
-      </w:r>
-      <w:r>
-        <w:t>_successors.number_gathered</w:t>
+        <w:t>health_successors.number_gathered</w:t>
       </w:r>
       <w:proofErr w:type="spellEnd"/>
       <w:r>
@@ -506,10 +496,7 @@
       </w:r>
       <w:proofErr w:type="spellStart"/>
       <w:r>
-        <w:t>health</w:t>
-      </w:r>
-      <w:r>
-        <w:t>_successors.number_gathered</w:t>
+        <w:t>health_successors.number_gathered</w:t>
       </w:r>
       <w:proofErr w:type="spellEnd"/>
       <w:r>
@@ -559,10 +546,7 @@
       </w:r>
       <w:proofErr w:type="spellStart"/>
       <w:r>
-        <w:t>health</w:t>
-      </w:r>
-      <w:r>
-        <w:t>_successors.number_gathered</w:t>
+        <w:t>health_successors.number_gathered</w:t>
       </w:r>
       <w:proofErr w:type="spellEnd"/>
       <w:r>
@@ -612,10 +596,7 @@
       </w:r>
       <w:proofErr w:type="spellStart"/>
       <w:r>
-        <w:t>health</w:t>
-      </w:r>
-      <w:r>
-        <w:t>_successors.number_gathered</w:t>
+        <w:t>health_successors.number_gathered</w:t>
       </w:r>
       <w:proofErr w:type="spellEnd"/>
       <w:r>
@@ -632,6 +613,7 @@
         <w:pStyle w:val="Default"/>
       </w:pPr>
       <w:r>
+        <w:lastRenderedPageBreak/>
         <w:t>______________________________________________________</w:t>
       </w:r>
     </w:p>

</xml_diff>

<commit_message>
Added international addresses for agents and successors
</commit_message>
<xml_diff>
--- a/docassemble/PowerOfAttorneyRevocation/data/templates/poa_revocation_health.docx
+++ b/docassemble/PowerOfAttorneyRevocation/data/templates/poa_revocation_health.docx
@@ -28,6 +28,9 @@
         <w:pStyle w:val="Default"/>
       </w:pPr>
       <w:r>
+        <w:t>{% if health_agent.in_america == True %}</w:t>
+      </w:r>
+      <w:r>
         <w:t>{{ health_agent.address.line_one(</w:t>
       </w:r>
       <w:r>
@@ -43,6 +46,20 @@
       </w:pPr>
       <w:r>
         <w:t>{{ health_agent.address.line_two() }}</w:t>
+      </w:r>
+      <w:r>
+        <w:t>{% else %}{{health_agent.intl_address_1}}</w:t>
+      </w:r>
+    </w:p>
+    <w:p>
+      <w:pPr>
+        <w:pStyle w:val="Default"/>
+      </w:pPr>
+      <w:r>
+        <w:t>{{health_agent.intl_address_2}}</w:t>
+      </w:r>
+      <w:r>
+        <w:t>{% endif %}</w:t>
       </w:r>
     </w:p>
     <w:p>
@@ -224,8 +241,14 @@
         <w:pStyle w:val="Default"/>
       </w:pPr>
       <w:r>
+        <w:t>{% if person.in_america == True %}</w:t>
+      </w:r>
+      <w:r>
         <w:t>{{ person.address.on_one_line(bare=”True”)}}</w:t>
       </w:r>
+      <w:r>
+        <w:t>{% else %}{{person.intl_address_1}}, {{person.intl_address_2}}{% endif %}</w:t>
+      </w:r>
     </w:p>
     <w:p>
       <w:pPr>
@@ -343,6 +366,7 @@
         <w:pStyle w:val="Default"/>
       </w:pPr>
       <w:r>
+        <w:lastRenderedPageBreak/>
         <w:t>{% endif %}{% if health_successors.number_gathered() == 0 %}</w:t>
       </w:r>
     </w:p>
@@ -356,7 +380,6 @@
         <w:pStyle w:val="Default"/>
       </w:pPr>
       <w:r>
-        <w:lastRenderedPageBreak/>
         <w:t>Name:    ______________________________________________________</w:t>
       </w:r>
     </w:p>

</xml_diff>